<commit_message>
fixed formatting for requirement doc pdf
</commit_message>
<xml_diff>
--- a/RequirementsDoc/requirements_doc_final_draft/Requirement_doc_final_draft.docx
+++ b/RequirementsDoc/requirements_doc_final_draft/Requirement_doc_final_draft.docx
@@ -393,7 +393,7 @@
               <w:tab w:val="right" w:pos="9360"/>
             </w:tabs>
             <w:spacing w:before="60" w:line="240" w:lineRule="auto"/>
-            <w:ind w:left="360" w:firstLine="0"/>
+            <w:ind w:left="720" w:firstLine="0"/>
             <w:rPr/>
           </w:pPr>
           <w:hyperlink w:anchor="_riqrq0281bhp">
@@ -436,7 +436,7 @@
               <w:tab w:val="right" w:pos="9360"/>
             </w:tabs>
             <w:spacing w:before="60" w:line="240" w:lineRule="auto"/>
-            <w:ind w:left="360" w:firstLine="0"/>
+            <w:ind w:left="720" w:firstLine="0"/>
             <w:rPr/>
           </w:pPr>
           <w:hyperlink w:anchor="_eqqkpl3abwdt">
@@ -479,7 +479,7 @@
               <w:tab w:val="right" w:pos="9360"/>
             </w:tabs>
             <w:spacing w:before="60" w:line="240" w:lineRule="auto"/>
-            <w:ind w:left="360" w:firstLine="0"/>
+            <w:ind w:left="720" w:firstLine="0"/>
             <w:rPr/>
           </w:pPr>
           <w:hyperlink w:anchor="_ohmck92uqffl">
@@ -522,7 +522,7 @@
               <w:tab w:val="right" w:pos="9360"/>
             </w:tabs>
             <w:spacing w:before="60" w:line="240" w:lineRule="auto"/>
-            <w:ind w:left="360" w:firstLine="0"/>
+            <w:ind w:left="720" w:firstLine="0"/>
             <w:rPr/>
           </w:pPr>
           <w:hyperlink w:anchor="_k3fchisf59sm">
@@ -565,7 +565,7 @@
               <w:tab w:val="right" w:pos="9360"/>
             </w:tabs>
             <w:spacing w:before="60" w:line="240" w:lineRule="auto"/>
-            <w:ind w:left="360" w:firstLine="0"/>
+            <w:ind w:left="720" w:firstLine="0"/>
             <w:rPr/>
           </w:pPr>
           <w:hyperlink w:anchor="_hu4ip26mwkb1">
@@ -654,7 +654,7 @@
               <w:tab w:val="right" w:pos="9360"/>
             </w:tabs>
             <w:spacing w:before="60" w:line="240" w:lineRule="auto"/>
-            <w:ind w:left="360" w:firstLine="0"/>
+            <w:ind w:left="720" w:firstLine="0"/>
             <w:rPr/>
           </w:pPr>
           <w:hyperlink w:anchor="_eya9oubu7n8i">
@@ -697,7 +697,7 @@
               <w:tab w:val="right" w:pos="9360"/>
             </w:tabs>
             <w:spacing w:before="60" w:line="240" w:lineRule="auto"/>
-            <w:ind w:left="720" w:firstLine="0"/>
+            <w:ind w:left="1080" w:firstLine="0"/>
             <w:rPr/>
           </w:pPr>
           <w:hyperlink w:anchor="_6vatj546kw3j">
@@ -740,7 +740,7 @@
               <w:tab w:val="right" w:pos="9360"/>
             </w:tabs>
             <w:spacing w:before="60" w:line="240" w:lineRule="auto"/>
-            <w:ind w:left="720" w:firstLine="0"/>
+            <w:ind w:left="1080" w:firstLine="0"/>
             <w:rPr/>
           </w:pPr>
           <w:hyperlink w:anchor="_vrfm29ehq9bn">
@@ -783,7 +783,7 @@
               <w:tab w:val="right" w:pos="9360"/>
             </w:tabs>
             <w:spacing w:before="60" w:line="240" w:lineRule="auto"/>
-            <w:ind w:left="720" w:firstLine="0"/>
+            <w:ind w:left="1080" w:firstLine="0"/>
             <w:rPr/>
           </w:pPr>
           <w:hyperlink w:anchor="_ivykrlivwx1c">
@@ -826,7 +826,7 @@
               <w:tab w:val="right" w:pos="9360"/>
             </w:tabs>
             <w:spacing w:before="60" w:line="240" w:lineRule="auto"/>
-            <w:ind w:left="720" w:firstLine="0"/>
+            <w:ind w:left="1080" w:firstLine="0"/>
             <w:rPr/>
           </w:pPr>
           <w:hyperlink w:anchor="_77ncj89e51qs">
@@ -869,7 +869,7 @@
               <w:tab w:val="right" w:pos="9360"/>
             </w:tabs>
             <w:spacing w:before="60" w:line="240" w:lineRule="auto"/>
-            <w:ind w:left="360" w:firstLine="0"/>
+            <w:ind w:left="720" w:firstLine="0"/>
             <w:rPr/>
           </w:pPr>
           <w:hyperlink w:anchor="_901uxymu0xu8">
@@ -912,7 +912,7 @@
               <w:tab w:val="right" w:pos="9360"/>
             </w:tabs>
             <w:spacing w:before="60" w:line="240" w:lineRule="auto"/>
-            <w:ind w:left="720" w:firstLine="0"/>
+            <w:ind w:left="1080" w:firstLine="0"/>
             <w:rPr/>
           </w:pPr>
           <w:hyperlink w:anchor="_nubd5snkfrci">
@@ -920,7 +920,7 @@
               <w:rPr>
                 <w:rtl w:val="0"/>
               </w:rPr>
-              <w:t xml:space="preserve">2.2.1 Host a game – Available on main menu</w:t>
+              <w:t xml:space="preserve">2.2.1 Host a game</w:t>
             </w:r>
           </w:hyperlink>
           <w:r>
@@ -939,6 +939,436 @@
               <w:rtl w:val="0"/>
             </w:rPr>
             <w:t xml:space="preserve">6</w:t>
+          </w:r>
+          <w:r>
+            <w:fldChar w:fldCharType="end"/>
+          </w:r>
+          <w:r>
+            <w:rPr>
+              <w:rtl w:val="0"/>
+            </w:rPr>
+          </w:r>
+        </w:p>
+        <w:p>
+          <w:pPr>
+            <w:tabs>
+              <w:tab w:val="right" w:pos="9360"/>
+            </w:tabs>
+            <w:spacing w:before="60" w:line="240" w:lineRule="auto"/>
+            <w:ind w:left="1080" w:firstLine="0"/>
+            <w:rPr/>
+          </w:pPr>
+          <w:hyperlink w:anchor="_xcyil13jbygg">
+            <w:r>
+              <w:rPr>
+                <w:rtl w:val="0"/>
+              </w:rPr>
+              <w:t xml:space="preserve">2.2.2 Join a game</w:t>
+            </w:r>
+          </w:hyperlink>
+          <w:r>
+            <w:rPr>
+              <w:rtl w:val="0"/>
+            </w:rPr>
+            <w:tab/>
+          </w:r>
+          <w:r>
+            <w:fldChar w:fldCharType="begin"/>
+            <w:instrText xml:space="preserve"> PAGEREF _xcyil13jbygg \h </w:instrText>
+            <w:fldChar w:fldCharType="separate"/>
+          </w:r>
+          <w:r>
+            <w:rPr>
+              <w:rtl w:val="0"/>
+            </w:rPr>
+            <w:t xml:space="preserve">6</w:t>
+          </w:r>
+          <w:r>
+            <w:fldChar w:fldCharType="end"/>
+          </w:r>
+          <w:r>
+            <w:rPr>
+              <w:rtl w:val="0"/>
+            </w:rPr>
+          </w:r>
+        </w:p>
+        <w:p>
+          <w:pPr>
+            <w:tabs>
+              <w:tab w:val="right" w:pos="9360"/>
+            </w:tabs>
+            <w:spacing w:before="60" w:line="240" w:lineRule="auto"/>
+            <w:ind w:left="1080" w:firstLine="0"/>
+            <w:rPr/>
+          </w:pPr>
+          <w:hyperlink w:anchor="_mjvqcs7g35jm">
+            <w:r>
+              <w:rPr>
+                <w:rtl w:val="0"/>
+              </w:rPr>
+              <w:t xml:space="preserve">2.2.3 How to play</w:t>
+            </w:r>
+          </w:hyperlink>
+          <w:r>
+            <w:rPr>
+              <w:rtl w:val="0"/>
+            </w:rPr>
+            <w:tab/>
+          </w:r>
+          <w:r>
+            <w:fldChar w:fldCharType="begin"/>
+            <w:instrText xml:space="preserve"> PAGEREF _mjvqcs7g35jm \h </w:instrText>
+            <w:fldChar w:fldCharType="separate"/>
+          </w:r>
+          <w:r>
+            <w:rPr>
+              <w:rtl w:val="0"/>
+            </w:rPr>
+            <w:t xml:space="preserve">6</w:t>
+          </w:r>
+          <w:r>
+            <w:fldChar w:fldCharType="end"/>
+          </w:r>
+          <w:r>
+            <w:rPr>
+              <w:rtl w:val="0"/>
+            </w:rPr>
+          </w:r>
+        </w:p>
+        <w:p>
+          <w:pPr>
+            <w:tabs>
+              <w:tab w:val="right" w:pos="9360"/>
+            </w:tabs>
+            <w:spacing w:before="60" w:line="240" w:lineRule="auto"/>
+            <w:ind w:left="1440" w:firstLine="0"/>
+            <w:rPr/>
+          </w:pPr>
+          <w:hyperlink w:anchor="_rt77w3mvl700">
+            <w:r>
+              <w:rPr>
+                <w:rtl w:val="0"/>
+              </w:rPr>
+              <w:t xml:space="preserve">Figure 1</w:t>
+            </w:r>
+          </w:hyperlink>
+          <w:r>
+            <w:rPr>
+              <w:rtl w:val="0"/>
+            </w:rPr>
+            <w:tab/>
+          </w:r>
+          <w:r>
+            <w:fldChar w:fldCharType="begin"/>
+            <w:instrText xml:space="preserve"> PAGEREF _rt77w3mvl700 \h </w:instrText>
+            <w:fldChar w:fldCharType="separate"/>
+          </w:r>
+          <w:r>
+            <w:rPr>
+              <w:rtl w:val="0"/>
+            </w:rPr>
+            <w:t xml:space="preserve">7</w:t>
+          </w:r>
+          <w:r>
+            <w:fldChar w:fldCharType="end"/>
+          </w:r>
+          <w:r>
+            <w:rPr>
+              <w:rtl w:val="0"/>
+            </w:rPr>
+          </w:r>
+        </w:p>
+        <w:p>
+          <w:pPr>
+            <w:tabs>
+              <w:tab w:val="right" w:pos="9360"/>
+            </w:tabs>
+            <w:spacing w:before="60" w:line="240" w:lineRule="auto"/>
+            <w:ind w:left="1080" w:firstLine="0"/>
+            <w:rPr/>
+          </w:pPr>
+          <w:hyperlink w:anchor="_2nhsr5tnwg1">
+            <w:r>
+              <w:rPr>
+                <w:rtl w:val="0"/>
+              </w:rPr>
+              <w:t xml:space="preserve">2.2.4 Play a card</w:t>
+            </w:r>
+          </w:hyperlink>
+          <w:r>
+            <w:rPr>
+              <w:rtl w:val="0"/>
+            </w:rPr>
+            <w:tab/>
+          </w:r>
+          <w:r>
+            <w:fldChar w:fldCharType="begin"/>
+            <w:instrText xml:space="preserve"> PAGEREF _2nhsr5tnwg1 \h </w:instrText>
+            <w:fldChar w:fldCharType="separate"/>
+          </w:r>
+          <w:r>
+            <w:rPr>
+              <w:rtl w:val="0"/>
+            </w:rPr>
+            <w:t xml:space="preserve">7</w:t>
+          </w:r>
+          <w:r>
+            <w:fldChar w:fldCharType="end"/>
+          </w:r>
+          <w:r>
+            <w:rPr>
+              <w:rtl w:val="0"/>
+            </w:rPr>
+          </w:r>
+        </w:p>
+        <w:p>
+          <w:pPr>
+            <w:tabs>
+              <w:tab w:val="right" w:pos="9360"/>
+            </w:tabs>
+            <w:spacing w:before="60" w:line="240" w:lineRule="auto"/>
+            <w:ind w:left="1080" w:firstLine="0"/>
+            <w:rPr/>
+          </w:pPr>
+          <w:hyperlink w:anchor="_vlqlh9dmwbr0">
+            <w:r>
+              <w:rPr>
+                <w:rtl w:val="0"/>
+              </w:rPr>
+              <w:t xml:space="preserve">2.2.5 Discard a card</w:t>
+            </w:r>
+          </w:hyperlink>
+          <w:r>
+            <w:rPr>
+              <w:rtl w:val="0"/>
+            </w:rPr>
+            <w:tab/>
+          </w:r>
+          <w:r>
+            <w:fldChar w:fldCharType="begin"/>
+            <w:instrText xml:space="preserve"> PAGEREF _vlqlh9dmwbr0 \h </w:instrText>
+            <w:fldChar w:fldCharType="separate"/>
+          </w:r>
+          <w:r>
+            <w:rPr>
+              <w:rtl w:val="0"/>
+            </w:rPr>
+            <w:t xml:space="preserve">7</w:t>
+          </w:r>
+          <w:r>
+            <w:fldChar w:fldCharType="end"/>
+          </w:r>
+          <w:r>
+            <w:rPr>
+              <w:rtl w:val="0"/>
+            </w:rPr>
+          </w:r>
+        </w:p>
+        <w:p>
+          <w:pPr>
+            <w:tabs>
+              <w:tab w:val="right" w:pos="9360"/>
+            </w:tabs>
+            <w:spacing w:before="60" w:line="240" w:lineRule="auto"/>
+            <w:ind w:left="1080" w:firstLine="0"/>
+            <w:rPr/>
+          </w:pPr>
+          <w:hyperlink w:anchor="_4phk071ai5wr">
+            <w:r>
+              <w:rPr>
+                <w:rtl w:val="0"/>
+              </w:rPr>
+              <w:t xml:space="preserve">2.2.6 Give colour info</w:t>
+            </w:r>
+          </w:hyperlink>
+          <w:r>
+            <w:rPr>
+              <w:rtl w:val="0"/>
+            </w:rPr>
+            <w:tab/>
+          </w:r>
+          <w:r>
+            <w:fldChar w:fldCharType="begin"/>
+            <w:instrText xml:space="preserve"> PAGEREF _4phk071ai5wr \h </w:instrText>
+            <w:fldChar w:fldCharType="separate"/>
+          </w:r>
+          <w:r>
+            <w:rPr>
+              <w:rtl w:val="0"/>
+            </w:rPr>
+            <w:t xml:space="preserve">8</w:t>
+          </w:r>
+          <w:r>
+            <w:fldChar w:fldCharType="end"/>
+          </w:r>
+          <w:r>
+            <w:rPr>
+              <w:rtl w:val="0"/>
+            </w:rPr>
+          </w:r>
+        </w:p>
+        <w:p>
+          <w:pPr>
+            <w:tabs>
+              <w:tab w:val="right" w:pos="9360"/>
+            </w:tabs>
+            <w:spacing w:before="60" w:line="240" w:lineRule="auto"/>
+            <w:ind w:left="1080" w:firstLine="0"/>
+            <w:rPr/>
+          </w:pPr>
+          <w:hyperlink w:anchor="_bv83lasjmxtb">
+            <w:r>
+              <w:rPr>
+                <w:rtl w:val="0"/>
+              </w:rPr>
+              <w:t xml:space="preserve">2.2.7 Give number info</w:t>
+            </w:r>
+          </w:hyperlink>
+          <w:r>
+            <w:rPr>
+              <w:rtl w:val="0"/>
+            </w:rPr>
+            <w:tab/>
+          </w:r>
+          <w:r>
+            <w:fldChar w:fldCharType="begin"/>
+            <w:instrText xml:space="preserve"> PAGEREF _bv83lasjmxtb \h </w:instrText>
+            <w:fldChar w:fldCharType="separate"/>
+          </w:r>
+          <w:r>
+            <w:rPr>
+              <w:rtl w:val="0"/>
+            </w:rPr>
+            <w:t xml:space="preserve">8</w:t>
+          </w:r>
+          <w:r>
+            <w:fldChar w:fldCharType="end"/>
+          </w:r>
+          <w:r>
+            <w:rPr>
+              <w:rtl w:val="0"/>
+            </w:rPr>
+          </w:r>
+        </w:p>
+        <w:p>
+          <w:pPr>
+            <w:tabs>
+              <w:tab w:val="right" w:pos="9360"/>
+            </w:tabs>
+            <w:spacing w:before="60" w:line="240" w:lineRule="auto"/>
+            <w:ind w:left="1080" w:firstLine="0"/>
+            <w:rPr/>
+          </w:pPr>
+          <w:hyperlink w:anchor="_5n6txqse4tar">
+            <w:r>
+              <w:rPr>
+                <w:rtl w:val="0"/>
+              </w:rPr>
+              <w:t xml:space="preserve">2.2.8 Look at discard pile</w:t>
+            </w:r>
+          </w:hyperlink>
+          <w:r>
+            <w:rPr>
+              <w:rtl w:val="0"/>
+            </w:rPr>
+            <w:tab/>
+          </w:r>
+          <w:r>
+            <w:fldChar w:fldCharType="begin"/>
+            <w:instrText xml:space="preserve"> PAGEREF _5n6txqse4tar \h </w:instrText>
+            <w:fldChar w:fldCharType="separate"/>
+          </w:r>
+          <w:r>
+            <w:rPr>
+              <w:rtl w:val="0"/>
+            </w:rPr>
+            <w:t xml:space="preserve">8</w:t>
+          </w:r>
+          <w:r>
+            <w:fldChar w:fldCharType="end"/>
+          </w:r>
+          <w:r>
+            <w:rPr>
+              <w:rtl w:val="0"/>
+            </w:rPr>
+          </w:r>
+        </w:p>
+        <w:p>
+          <w:pPr>
+            <w:tabs>
+              <w:tab w:val="right" w:pos="9360"/>
+            </w:tabs>
+            <w:spacing w:before="60" w:line="240" w:lineRule="auto"/>
+            <w:ind w:left="1080" w:firstLine="0"/>
+            <w:rPr/>
+          </w:pPr>
+          <w:hyperlink w:anchor="_gpmxvpls65an">
+            <w:r>
+              <w:rPr>
+                <w:rtl w:val="0"/>
+              </w:rPr>
+              <w:t xml:space="preserve">2.2.9 Exit – Available in all windows</w:t>
+            </w:r>
+          </w:hyperlink>
+          <w:r>
+            <w:rPr>
+              <w:rtl w:val="0"/>
+            </w:rPr>
+            <w:tab/>
+          </w:r>
+          <w:r>
+            <w:fldChar w:fldCharType="begin"/>
+            <w:instrText xml:space="preserve"> PAGEREF _gpmxvpls65an \h </w:instrText>
+            <w:fldChar w:fldCharType="separate"/>
+          </w:r>
+          <w:r>
+            <w:rPr>
+              <w:rtl w:val="0"/>
+            </w:rPr>
+            <w:t xml:space="preserve">9</w:t>
+          </w:r>
+          <w:r>
+            <w:fldChar w:fldCharType="end"/>
+          </w:r>
+          <w:r>
+            <w:rPr>
+              <w:rtl w:val="0"/>
+            </w:rPr>
+          </w:r>
+        </w:p>
+        <w:p>
+          <w:pPr>
+            <w:tabs>
+              <w:tab w:val="right" w:pos="9360"/>
+            </w:tabs>
+            <w:spacing w:before="60" w:line="240" w:lineRule="auto"/>
+            <w:ind w:left="1440" w:firstLine="0"/>
+            <w:rPr/>
+          </w:pPr>
+          <w:hyperlink w:anchor="_k1bn1z7f0wlu">
+            <w:r>
+              <w:rPr>
+                <w:rtl w:val="0"/>
+              </w:rPr>
+              <w:t xml:space="preserve">Figure 2</w:t>
+            </w:r>
+          </w:hyperlink>
+          <w:r>
+            <w:rPr>
+              <w:rtl w:val="0"/>
+            </w:rPr>
+            <w:tab/>
+          </w:r>
+          <w:r>
+            <w:fldChar w:fldCharType="begin"/>
+            <w:instrText xml:space="preserve"> PAGEREF _k1bn1z7f0wlu \h </w:instrText>
+            <w:fldChar w:fldCharType="separate"/>
+          </w:r>
+          <w:r>
+            <w:rPr>
+              <w:rtl w:val="0"/>
+            </w:rPr>
+            <w:t xml:space="preserve">9</w:t>
           </w:r>
           <w:r>
             <w:fldChar w:fldCharType="end"/>
@@ -958,12 +1388,12 @@
             <w:ind w:left="720" w:firstLine="0"/>
             <w:rPr/>
           </w:pPr>
-          <w:hyperlink w:anchor="_xcyil13jbygg">
+          <w:hyperlink w:anchor="_prgj47oux62v">
             <w:r>
               <w:rPr>
                 <w:rtl w:val="0"/>
               </w:rPr>
-              <w:t xml:space="preserve">2.2.2 Join a game – Available on main menu</w:t>
+              <w:t xml:space="preserve">2.3 User Characteristics</w:t>
             </w:r>
           </w:hyperlink>
           <w:r>
@@ -974,14 +1404,14 @@
           </w:r>
           <w:r>
             <w:fldChar w:fldCharType="begin"/>
-            <w:instrText xml:space="preserve"> PAGEREF _xcyil13jbygg \h </w:instrText>
+            <w:instrText xml:space="preserve"> PAGEREF _prgj47oux62v \h </w:instrText>
             <w:fldChar w:fldCharType="separate"/>
           </w:r>
           <w:r>
             <w:rPr>
               <w:rtl w:val="0"/>
             </w:rPr>
-            <w:t xml:space="preserve">6</w:t>
+            <w:t xml:space="preserve">9</w:t>
           </w:r>
           <w:r>
             <w:fldChar w:fldCharType="end"/>
@@ -1001,12 +1431,12 @@
             <w:ind w:left="720" w:firstLine="0"/>
             <w:rPr/>
           </w:pPr>
-          <w:hyperlink w:anchor="_mjvqcs7g35jm">
+          <w:hyperlink w:anchor="_3nxzwvrf4cuv">
             <w:r>
               <w:rPr>
                 <w:rtl w:val="0"/>
               </w:rPr>
-              <w:t xml:space="preserve">2.2.3 How to play – Available on main menu</w:t>
+              <w:t xml:space="preserve">2.4 Constraints</w:t>
             </w:r>
           </w:hyperlink>
           <w:r>
@@ -1017,57 +1447,14 @@
           </w:r>
           <w:r>
             <w:fldChar w:fldCharType="begin"/>
-            <w:instrText xml:space="preserve"> PAGEREF _mjvqcs7g35jm \h </w:instrText>
+            <w:instrText xml:space="preserve"> PAGEREF _3nxzwvrf4cuv \h </w:instrText>
             <w:fldChar w:fldCharType="separate"/>
           </w:r>
           <w:r>
             <w:rPr>
               <w:rtl w:val="0"/>
             </w:rPr>
-            <w:t xml:space="preserve">6</w:t>
-          </w:r>
-          <w:r>
-            <w:fldChar w:fldCharType="end"/>
-          </w:r>
-          <w:r>
-            <w:rPr>
-              <w:rtl w:val="0"/>
-            </w:rPr>
-          </w:r>
-        </w:p>
-        <w:p>
-          <w:pPr>
-            <w:tabs>
-              <w:tab w:val="right" w:pos="9360"/>
-            </w:tabs>
-            <w:spacing w:before="60" w:line="240" w:lineRule="auto"/>
-            <w:ind w:left="1080" w:firstLine="0"/>
-            <w:rPr/>
-          </w:pPr>
-          <w:hyperlink w:anchor="_rt77w3mvl700">
-            <w:r>
-              <w:rPr>
-                <w:rtl w:val="0"/>
-              </w:rPr>
-              <w:t xml:space="preserve">Figure 1</w:t>
-            </w:r>
-          </w:hyperlink>
-          <w:r>
-            <w:rPr>
-              <w:rtl w:val="0"/>
-            </w:rPr>
-            <w:tab/>
-          </w:r>
-          <w:r>
-            <w:fldChar w:fldCharType="begin"/>
-            <w:instrText xml:space="preserve"> PAGEREF _rt77w3mvl700 \h </w:instrText>
-            <w:fldChar w:fldCharType="separate"/>
-          </w:r>
-          <w:r>
-            <w:rPr>
-              <w:rtl w:val="0"/>
-            </w:rPr>
-            <w:t xml:space="preserve">7</w:t>
+            <w:t xml:space="preserve">10</w:t>
           </w:r>
           <w:r>
             <w:fldChar w:fldCharType="end"/>
@@ -1085,393 +1472,6 @@
             </w:tabs>
             <w:spacing w:before="60" w:line="240" w:lineRule="auto"/>
             <w:ind w:left="720" w:firstLine="0"/>
-            <w:rPr/>
-          </w:pPr>
-          <w:hyperlink w:anchor="_2nhsr5tnwg1">
-            <w:r>
-              <w:rPr>
-                <w:rtl w:val="0"/>
-              </w:rPr>
-              <w:t xml:space="preserve">2.2.4 Play a card – Available in-game as the active player</w:t>
-            </w:r>
-          </w:hyperlink>
-          <w:r>
-            <w:rPr>
-              <w:rtl w:val="0"/>
-            </w:rPr>
-            <w:tab/>
-          </w:r>
-          <w:r>
-            <w:fldChar w:fldCharType="begin"/>
-            <w:instrText xml:space="preserve"> PAGEREF _2nhsr5tnwg1 \h </w:instrText>
-            <w:fldChar w:fldCharType="separate"/>
-          </w:r>
-          <w:r>
-            <w:rPr>
-              <w:rtl w:val="0"/>
-            </w:rPr>
-            <w:t xml:space="preserve">7</w:t>
-          </w:r>
-          <w:r>
-            <w:fldChar w:fldCharType="end"/>
-          </w:r>
-          <w:r>
-            <w:rPr>
-              <w:rtl w:val="0"/>
-            </w:rPr>
-          </w:r>
-        </w:p>
-        <w:p>
-          <w:pPr>
-            <w:tabs>
-              <w:tab w:val="right" w:pos="9360"/>
-            </w:tabs>
-            <w:spacing w:before="60" w:line="240" w:lineRule="auto"/>
-            <w:ind w:left="720" w:firstLine="0"/>
-            <w:rPr/>
-          </w:pPr>
-          <w:hyperlink w:anchor="_vlqlh9dmwbr0">
-            <w:r>
-              <w:rPr>
-                <w:rtl w:val="0"/>
-              </w:rPr>
-              <w:t xml:space="preserve">2.2.5 Discard a card – Available in-game as the active player</w:t>
-            </w:r>
-          </w:hyperlink>
-          <w:r>
-            <w:rPr>
-              <w:rtl w:val="0"/>
-            </w:rPr>
-            <w:tab/>
-          </w:r>
-          <w:r>
-            <w:fldChar w:fldCharType="begin"/>
-            <w:instrText xml:space="preserve"> PAGEREF _vlqlh9dmwbr0 \h </w:instrText>
-            <w:fldChar w:fldCharType="separate"/>
-          </w:r>
-          <w:r>
-            <w:rPr>
-              <w:rtl w:val="0"/>
-            </w:rPr>
-            <w:t xml:space="preserve">7</w:t>
-          </w:r>
-          <w:r>
-            <w:fldChar w:fldCharType="end"/>
-          </w:r>
-          <w:r>
-            <w:rPr>
-              <w:rtl w:val="0"/>
-            </w:rPr>
-          </w:r>
-        </w:p>
-        <w:p>
-          <w:pPr>
-            <w:tabs>
-              <w:tab w:val="right" w:pos="9360"/>
-            </w:tabs>
-            <w:spacing w:before="60" w:line="240" w:lineRule="auto"/>
-            <w:ind w:left="720" w:firstLine="0"/>
-            <w:rPr/>
-          </w:pPr>
-          <w:hyperlink w:anchor="_4phk071ai5wr">
-            <w:r>
-              <w:rPr>
-                <w:rtl w:val="0"/>
-              </w:rPr>
-              <w:t xml:space="preserve">2.2.6 Give colour info – Available in-game as the active player</w:t>
-            </w:r>
-          </w:hyperlink>
-          <w:r>
-            <w:rPr>
-              <w:rtl w:val="0"/>
-            </w:rPr>
-            <w:tab/>
-          </w:r>
-          <w:r>
-            <w:fldChar w:fldCharType="begin"/>
-            <w:instrText xml:space="preserve"> PAGEREF _4phk071ai5wr \h </w:instrText>
-            <w:fldChar w:fldCharType="separate"/>
-          </w:r>
-          <w:r>
-            <w:rPr>
-              <w:rtl w:val="0"/>
-            </w:rPr>
-            <w:t xml:space="preserve">7</w:t>
-          </w:r>
-          <w:r>
-            <w:fldChar w:fldCharType="end"/>
-          </w:r>
-          <w:r>
-            <w:rPr>
-              <w:rtl w:val="0"/>
-            </w:rPr>
-          </w:r>
-        </w:p>
-        <w:p>
-          <w:pPr>
-            <w:tabs>
-              <w:tab w:val="right" w:pos="9360"/>
-            </w:tabs>
-            <w:spacing w:before="60" w:line="240" w:lineRule="auto"/>
-            <w:ind w:left="720" w:firstLine="0"/>
-            <w:rPr/>
-          </w:pPr>
-          <w:hyperlink w:anchor="_bv83lasjmxtb">
-            <w:r>
-              <w:rPr>
-                <w:rtl w:val="0"/>
-              </w:rPr>
-              <w:t xml:space="preserve">2.2.7 Give number info – Available in-game as the active player</w:t>
-            </w:r>
-          </w:hyperlink>
-          <w:r>
-            <w:rPr>
-              <w:rtl w:val="0"/>
-            </w:rPr>
-            <w:tab/>
-          </w:r>
-          <w:r>
-            <w:fldChar w:fldCharType="begin"/>
-            <w:instrText xml:space="preserve"> PAGEREF _bv83lasjmxtb \h </w:instrText>
-            <w:fldChar w:fldCharType="separate"/>
-          </w:r>
-          <w:r>
-            <w:rPr>
-              <w:rtl w:val="0"/>
-            </w:rPr>
-            <w:t xml:space="preserve">8</w:t>
-          </w:r>
-          <w:r>
-            <w:fldChar w:fldCharType="end"/>
-          </w:r>
-          <w:r>
-            <w:rPr>
-              <w:rtl w:val="0"/>
-            </w:rPr>
-          </w:r>
-        </w:p>
-        <w:p>
-          <w:pPr>
-            <w:tabs>
-              <w:tab w:val="right" w:pos="9360"/>
-            </w:tabs>
-            <w:spacing w:before="60" w:line="240" w:lineRule="auto"/>
-            <w:ind w:left="720" w:firstLine="0"/>
-            <w:rPr/>
-          </w:pPr>
-          <w:hyperlink w:anchor="_5n6txqse4tar">
-            <w:r>
-              <w:rPr>
-                <w:rtl w:val="0"/>
-              </w:rPr>
-              <w:t xml:space="preserve">2.2.8 Look at discard pile – Available in-game</w:t>
-            </w:r>
-          </w:hyperlink>
-          <w:r>
-            <w:rPr>
-              <w:rtl w:val="0"/>
-            </w:rPr>
-            <w:tab/>
-          </w:r>
-          <w:r>
-            <w:fldChar w:fldCharType="begin"/>
-            <w:instrText xml:space="preserve"> PAGEREF _5n6txqse4tar \h </w:instrText>
-            <w:fldChar w:fldCharType="separate"/>
-          </w:r>
-          <w:r>
-            <w:rPr>
-              <w:rtl w:val="0"/>
-            </w:rPr>
-            <w:t xml:space="preserve">8</w:t>
-          </w:r>
-          <w:r>
-            <w:fldChar w:fldCharType="end"/>
-          </w:r>
-          <w:r>
-            <w:rPr>
-              <w:rtl w:val="0"/>
-            </w:rPr>
-          </w:r>
-        </w:p>
-        <w:p>
-          <w:pPr>
-            <w:tabs>
-              <w:tab w:val="right" w:pos="9360"/>
-            </w:tabs>
-            <w:spacing w:before="60" w:line="240" w:lineRule="auto"/>
-            <w:ind w:left="720" w:firstLine="0"/>
-            <w:rPr/>
-          </w:pPr>
-          <w:hyperlink w:anchor="_kirm86k10prg">
-            <w:r>
-              <w:rPr>
-                <w:rtl w:val="0"/>
-              </w:rPr>
-              <w:t xml:space="preserve">2.2.9 Exit – Available in all windows</w:t>
-            </w:r>
-          </w:hyperlink>
-          <w:r>
-            <w:rPr>
-              <w:rtl w:val="0"/>
-            </w:rPr>
-            <w:tab/>
-          </w:r>
-          <w:r>
-            <w:fldChar w:fldCharType="begin"/>
-            <w:instrText xml:space="preserve"> PAGEREF _kirm86k10prg \h </w:instrText>
-            <w:fldChar w:fldCharType="separate"/>
-          </w:r>
-          <w:r>
-            <w:rPr>
-              <w:rtl w:val="0"/>
-            </w:rPr>
-            <w:t xml:space="preserve">8</w:t>
-          </w:r>
-          <w:r>
-            <w:fldChar w:fldCharType="end"/>
-          </w:r>
-          <w:r>
-            <w:rPr>
-              <w:rtl w:val="0"/>
-            </w:rPr>
-          </w:r>
-        </w:p>
-        <w:p>
-          <w:pPr>
-            <w:tabs>
-              <w:tab w:val="right" w:pos="9360"/>
-            </w:tabs>
-            <w:spacing w:before="60" w:line="240" w:lineRule="auto"/>
-            <w:ind w:left="1080" w:firstLine="0"/>
-            <w:rPr/>
-          </w:pPr>
-          <w:hyperlink w:anchor="_k1bn1z7f0wlu">
-            <w:r>
-              <w:rPr>
-                <w:rtl w:val="0"/>
-              </w:rPr>
-              <w:t xml:space="preserve">Figure 2</w:t>
-            </w:r>
-          </w:hyperlink>
-          <w:r>
-            <w:rPr>
-              <w:rtl w:val="0"/>
-            </w:rPr>
-            <w:tab/>
-          </w:r>
-          <w:r>
-            <w:fldChar w:fldCharType="begin"/>
-            <w:instrText xml:space="preserve"> PAGEREF _k1bn1z7f0wlu \h </w:instrText>
-            <w:fldChar w:fldCharType="separate"/>
-          </w:r>
-          <w:r>
-            <w:rPr>
-              <w:rtl w:val="0"/>
-            </w:rPr>
-            <w:t xml:space="preserve">9</w:t>
-          </w:r>
-          <w:r>
-            <w:fldChar w:fldCharType="end"/>
-          </w:r>
-          <w:r>
-            <w:rPr>
-              <w:rtl w:val="0"/>
-            </w:rPr>
-          </w:r>
-        </w:p>
-        <w:p>
-          <w:pPr>
-            <w:tabs>
-              <w:tab w:val="right" w:pos="9360"/>
-            </w:tabs>
-            <w:spacing w:before="60" w:line="240" w:lineRule="auto"/>
-            <w:ind w:left="360" w:firstLine="0"/>
-            <w:rPr/>
-          </w:pPr>
-          <w:hyperlink w:anchor="_prgj47oux62v">
-            <w:r>
-              <w:rPr>
-                <w:rtl w:val="0"/>
-              </w:rPr>
-              <w:t xml:space="preserve">2.3 User Characteristics</w:t>
-            </w:r>
-          </w:hyperlink>
-          <w:r>
-            <w:rPr>
-              <w:rtl w:val="0"/>
-            </w:rPr>
-            <w:tab/>
-          </w:r>
-          <w:r>
-            <w:fldChar w:fldCharType="begin"/>
-            <w:instrText xml:space="preserve"> PAGEREF _prgj47oux62v \h </w:instrText>
-            <w:fldChar w:fldCharType="separate"/>
-          </w:r>
-          <w:r>
-            <w:rPr>
-              <w:rtl w:val="0"/>
-            </w:rPr>
-            <w:t xml:space="preserve">9</w:t>
-          </w:r>
-          <w:r>
-            <w:fldChar w:fldCharType="end"/>
-          </w:r>
-          <w:r>
-            <w:rPr>
-              <w:rtl w:val="0"/>
-            </w:rPr>
-          </w:r>
-        </w:p>
-        <w:p>
-          <w:pPr>
-            <w:tabs>
-              <w:tab w:val="right" w:pos="9360"/>
-            </w:tabs>
-            <w:spacing w:before="60" w:line="240" w:lineRule="auto"/>
-            <w:ind w:left="360" w:firstLine="0"/>
-            <w:rPr/>
-          </w:pPr>
-          <w:hyperlink w:anchor="_3nxzwvrf4cuv">
-            <w:r>
-              <w:rPr>
-                <w:rtl w:val="0"/>
-              </w:rPr>
-              <w:t xml:space="preserve">2.4 Constraints</w:t>
-            </w:r>
-          </w:hyperlink>
-          <w:r>
-            <w:rPr>
-              <w:rtl w:val="0"/>
-            </w:rPr>
-            <w:tab/>
-          </w:r>
-          <w:r>
-            <w:fldChar w:fldCharType="begin"/>
-            <w:instrText xml:space="preserve"> PAGEREF _3nxzwvrf4cuv \h </w:instrText>
-            <w:fldChar w:fldCharType="separate"/>
-          </w:r>
-          <w:r>
-            <w:rPr>
-              <w:rtl w:val="0"/>
-            </w:rPr>
-            <w:t xml:space="preserve">9</w:t>
-          </w:r>
-          <w:r>
-            <w:fldChar w:fldCharType="end"/>
-          </w:r>
-          <w:r>
-            <w:rPr>
-              <w:rtl w:val="0"/>
-            </w:rPr>
-          </w:r>
-        </w:p>
-        <w:p>
-          <w:pPr>
-            <w:tabs>
-              <w:tab w:val="right" w:pos="9360"/>
-            </w:tabs>
-            <w:spacing w:before="60" w:line="240" w:lineRule="auto"/>
-            <w:ind w:left="360" w:firstLine="0"/>
             <w:rPr/>
           </w:pPr>
           <w:hyperlink w:anchor="_knueibooo51l">
@@ -1560,7 +1560,7 @@
               <w:tab w:val="right" w:pos="9360"/>
             </w:tabs>
             <w:spacing w:before="60" w:line="240" w:lineRule="auto"/>
-            <w:ind w:left="360" w:firstLine="0"/>
+            <w:ind w:left="720" w:firstLine="0"/>
             <w:rPr/>
           </w:pPr>
           <w:hyperlink w:anchor="_oypa0b6n1vvo">
@@ -1603,7 +1603,7 @@
               <w:tab w:val="right" w:pos="9360"/>
             </w:tabs>
             <w:spacing w:before="60" w:line="240" w:lineRule="auto"/>
-            <w:ind w:left="720" w:firstLine="0"/>
+            <w:ind w:left="1080" w:firstLine="0"/>
             <w:rPr/>
           </w:pPr>
           <w:hyperlink w:anchor="_vqw4jutlxcij">
@@ -1646,7 +1646,7 @@
               <w:tab w:val="right" w:pos="9360"/>
             </w:tabs>
             <w:spacing w:before="60" w:line="240" w:lineRule="auto"/>
-            <w:ind w:left="1080" w:firstLine="0"/>
+            <w:ind w:left="1440" w:firstLine="0"/>
             <w:rPr/>
           </w:pPr>
           <w:hyperlink w:anchor="_y6jffpsvh3ej">
@@ -1689,7 +1689,7 @@
               <w:tab w:val="right" w:pos="9360"/>
             </w:tabs>
             <w:spacing w:before="60" w:line="240" w:lineRule="auto"/>
-            <w:ind w:left="1080" w:firstLine="0"/>
+            <w:ind w:left="1440" w:firstLine="0"/>
             <w:rPr/>
           </w:pPr>
           <w:hyperlink w:anchor="_haef9zdbinxo">
@@ -1732,7 +1732,7 @@
               <w:tab w:val="right" w:pos="9360"/>
             </w:tabs>
             <w:spacing w:before="60" w:line="240" w:lineRule="auto"/>
-            <w:ind w:left="1080" w:firstLine="0"/>
+            <w:ind w:left="1440" w:firstLine="0"/>
             <w:rPr/>
           </w:pPr>
           <w:hyperlink w:anchor="_kkrb5ah2drya">
@@ -1775,7 +1775,7 @@
               <w:tab w:val="right" w:pos="9360"/>
             </w:tabs>
             <w:spacing w:before="60" w:line="240" w:lineRule="auto"/>
-            <w:ind w:left="1080" w:firstLine="0"/>
+            <w:ind w:left="1440" w:firstLine="0"/>
             <w:rPr/>
           </w:pPr>
           <w:hyperlink w:anchor="_zbxeytrhy8e1">
@@ -1818,7 +1818,7 @@
               <w:tab w:val="right" w:pos="9360"/>
             </w:tabs>
             <w:spacing w:before="60" w:line="240" w:lineRule="auto"/>
-            <w:ind w:left="1080" w:firstLine="0"/>
+            <w:ind w:left="1440" w:firstLine="0"/>
             <w:rPr/>
           </w:pPr>
           <w:hyperlink w:anchor="_q5mvnwdl4fb">
@@ -1844,7 +1844,265 @@
             <w:rPr>
               <w:rtl w:val="0"/>
             </w:rPr>
+            <w:t xml:space="preserve">13</w:t>
+          </w:r>
+          <w:r>
+            <w:fldChar w:fldCharType="end"/>
+          </w:r>
+          <w:r>
+            <w:rPr>
+              <w:rtl w:val="0"/>
+            </w:rPr>
+          </w:r>
+        </w:p>
+        <w:p>
+          <w:pPr>
+            <w:tabs>
+              <w:tab w:val="right" w:pos="9360"/>
+            </w:tabs>
+            <w:spacing w:before="60" w:line="240" w:lineRule="auto"/>
+            <w:ind w:left="1440" w:firstLine="0"/>
+            <w:rPr/>
+          </w:pPr>
+          <w:hyperlink w:anchor="_kejyd3q2m6h">
+            <w:r>
+              <w:rPr>
+                <w:rtl w:val="0"/>
+              </w:rPr>
+              <w:t xml:space="preserve">Figure 8</w:t>
+            </w:r>
+          </w:hyperlink>
+          <w:r>
+            <w:rPr>
+              <w:rtl w:val="0"/>
+            </w:rPr>
+            <w:tab/>
+          </w:r>
+          <w:r>
+            <w:fldChar w:fldCharType="begin"/>
+            <w:instrText xml:space="preserve"> PAGEREF _kejyd3q2m6h \h </w:instrText>
+            <w:fldChar w:fldCharType="separate"/>
+          </w:r>
+          <w:r>
+            <w:rPr>
+              <w:rtl w:val="0"/>
+            </w:rPr>
             <w:t xml:space="preserve">14</w:t>
+          </w:r>
+          <w:r>
+            <w:fldChar w:fldCharType="end"/>
+          </w:r>
+          <w:r>
+            <w:rPr>
+              <w:rtl w:val="0"/>
+            </w:rPr>
+          </w:r>
+        </w:p>
+        <w:p>
+          <w:pPr>
+            <w:tabs>
+              <w:tab w:val="right" w:pos="9360"/>
+            </w:tabs>
+            <w:spacing w:before="60" w:line="240" w:lineRule="auto"/>
+            <w:ind w:left="1440" w:firstLine="0"/>
+            <w:rPr/>
+          </w:pPr>
+          <w:hyperlink w:anchor="_egqdw25iifz9">
+            <w:r>
+              <w:rPr>
+                <w:rtl w:val="0"/>
+              </w:rPr>
+              <w:t xml:space="preserve">Figure 9</w:t>
+            </w:r>
+          </w:hyperlink>
+          <w:r>
+            <w:rPr>
+              <w:rtl w:val="0"/>
+            </w:rPr>
+            <w:tab/>
+          </w:r>
+          <w:r>
+            <w:fldChar w:fldCharType="begin"/>
+            <w:instrText xml:space="preserve"> PAGEREF _egqdw25iifz9 \h </w:instrText>
+            <w:fldChar w:fldCharType="separate"/>
+          </w:r>
+          <w:r>
+            <w:rPr>
+              <w:rtl w:val="0"/>
+            </w:rPr>
+            <w:t xml:space="preserve">14</w:t>
+          </w:r>
+          <w:r>
+            <w:fldChar w:fldCharType="end"/>
+          </w:r>
+          <w:r>
+            <w:rPr>
+              <w:rtl w:val="0"/>
+            </w:rPr>
+          </w:r>
+        </w:p>
+        <w:p>
+          <w:pPr>
+            <w:tabs>
+              <w:tab w:val="right" w:pos="9360"/>
+            </w:tabs>
+            <w:spacing w:before="60" w:line="240" w:lineRule="auto"/>
+            <w:ind w:left="1440" w:firstLine="0"/>
+            <w:rPr/>
+          </w:pPr>
+          <w:hyperlink w:anchor="_soz8lv157j6p">
+            <w:r>
+              <w:rPr>
+                <w:rtl w:val="0"/>
+              </w:rPr>
+              <w:t xml:space="preserve">Figure 10</w:t>
+            </w:r>
+          </w:hyperlink>
+          <w:r>
+            <w:rPr>
+              <w:rtl w:val="0"/>
+            </w:rPr>
+            <w:tab/>
+          </w:r>
+          <w:r>
+            <w:fldChar w:fldCharType="begin"/>
+            <w:instrText xml:space="preserve"> PAGEREF _soz8lv157j6p \h </w:instrText>
+            <w:fldChar w:fldCharType="separate"/>
+          </w:r>
+          <w:r>
+            <w:rPr>
+              <w:rtl w:val="0"/>
+            </w:rPr>
+            <w:t xml:space="preserve">15</w:t>
+          </w:r>
+          <w:r>
+            <w:fldChar w:fldCharType="end"/>
+          </w:r>
+          <w:r>
+            <w:rPr>
+              <w:rtl w:val="0"/>
+            </w:rPr>
+          </w:r>
+        </w:p>
+        <w:p>
+          <w:pPr>
+            <w:tabs>
+              <w:tab w:val="right" w:pos="9360"/>
+            </w:tabs>
+            <w:spacing w:before="60" w:line="240" w:lineRule="auto"/>
+            <w:ind w:left="1440" w:firstLine="0"/>
+            <w:rPr/>
+          </w:pPr>
+          <w:hyperlink w:anchor="_3r7s9d9qws1q">
+            <w:r>
+              <w:rPr>
+                <w:rtl w:val="0"/>
+              </w:rPr>
+              <w:t xml:space="preserve">Figure 12</w:t>
+            </w:r>
+          </w:hyperlink>
+          <w:r>
+            <w:rPr>
+              <w:rtl w:val="0"/>
+            </w:rPr>
+            <w:tab/>
+          </w:r>
+          <w:r>
+            <w:fldChar w:fldCharType="begin"/>
+            <w:instrText xml:space="preserve"> PAGEREF _3r7s9d9qws1q \h </w:instrText>
+            <w:fldChar w:fldCharType="separate"/>
+          </w:r>
+          <w:r>
+            <w:rPr>
+              <w:rtl w:val="0"/>
+            </w:rPr>
+            <w:t xml:space="preserve">16</w:t>
+          </w:r>
+          <w:r>
+            <w:fldChar w:fldCharType="end"/>
+          </w:r>
+          <w:r>
+            <w:rPr>
+              <w:rtl w:val="0"/>
+            </w:rPr>
+          </w:r>
+        </w:p>
+        <w:p>
+          <w:pPr>
+            <w:tabs>
+              <w:tab w:val="right" w:pos="9360"/>
+            </w:tabs>
+            <w:spacing w:before="60" w:line="240" w:lineRule="auto"/>
+            <w:ind w:left="1440" w:firstLine="0"/>
+            <w:rPr/>
+          </w:pPr>
+          <w:hyperlink w:anchor="_ydf74ojsr7fw">
+            <w:r>
+              <w:rPr>
+                <w:rtl w:val="0"/>
+              </w:rPr>
+              <w:t xml:space="preserve">Figure 13:1-4</w:t>
+            </w:r>
+          </w:hyperlink>
+          <w:r>
+            <w:rPr>
+              <w:rtl w:val="0"/>
+            </w:rPr>
+            <w:tab/>
+          </w:r>
+          <w:r>
+            <w:fldChar w:fldCharType="begin"/>
+            <w:instrText xml:space="preserve"> PAGEREF _ydf74ojsr7fw \h </w:instrText>
+            <w:fldChar w:fldCharType="separate"/>
+          </w:r>
+          <w:r>
+            <w:rPr>
+              <w:rtl w:val="0"/>
+            </w:rPr>
+            <w:t xml:space="preserve">16</w:t>
+          </w:r>
+          <w:r>
+            <w:fldChar w:fldCharType="end"/>
+          </w:r>
+          <w:r>
+            <w:rPr>
+              <w:rtl w:val="0"/>
+            </w:rPr>
+          </w:r>
+        </w:p>
+        <w:p>
+          <w:pPr>
+            <w:tabs>
+              <w:tab w:val="right" w:pos="9360"/>
+            </w:tabs>
+            <w:spacing w:before="60" w:line="240" w:lineRule="auto"/>
+            <w:ind w:left="1440" w:firstLine="0"/>
+            <w:rPr/>
+          </w:pPr>
+          <w:hyperlink w:anchor="_gwj4gsypmogy">
+            <w:r>
+              <w:rPr>
+                <w:rtl w:val="0"/>
+              </w:rPr>
+              <w:t xml:space="preserve">Figure 15</w:t>
+            </w:r>
+          </w:hyperlink>
+          <w:r>
+            <w:rPr>
+              <w:rtl w:val="0"/>
+            </w:rPr>
+            <w:tab/>
+          </w:r>
+          <w:r>
+            <w:fldChar w:fldCharType="begin"/>
+            <w:instrText xml:space="preserve"> PAGEREF _gwj4gsypmogy \h </w:instrText>
+            <w:fldChar w:fldCharType="separate"/>
+          </w:r>
+          <w:r>
+            <w:rPr>
+              <w:rtl w:val="0"/>
+            </w:rPr>
+            <w:t xml:space="preserve">17</w:t>
           </w:r>
           <w:r>
             <w:fldChar w:fldCharType="end"/>
@@ -1864,12 +2122,12 @@
             <w:ind w:left="1080" w:firstLine="0"/>
             <w:rPr/>
           </w:pPr>
-          <w:hyperlink w:anchor="_kejyd3q2m6h">
+          <w:hyperlink w:anchor="_2vx9u9upag4b">
             <w:r>
               <w:rPr>
                 <w:rtl w:val="0"/>
               </w:rPr>
-              <w:t xml:space="preserve">Figure 8</w:t>
+              <w:t xml:space="preserve">3.1.2 AI Interface</w:t>
             </w:r>
           </w:hyperlink>
           <w:r>
@@ -1880,14 +2138,57 @@
           </w:r>
           <w:r>
             <w:fldChar w:fldCharType="begin"/>
-            <w:instrText xml:space="preserve"> PAGEREF _kejyd3q2m6h \h </w:instrText>
+            <w:instrText xml:space="preserve"> PAGEREF _2vx9u9upag4b \h </w:instrText>
             <w:fldChar w:fldCharType="separate"/>
           </w:r>
           <w:r>
             <w:rPr>
               <w:rtl w:val="0"/>
             </w:rPr>
-            <w:t xml:space="preserve">15</w:t>
+            <w:t xml:space="preserve">17</w:t>
+          </w:r>
+          <w:r>
+            <w:fldChar w:fldCharType="end"/>
+          </w:r>
+          <w:r>
+            <w:rPr>
+              <w:rtl w:val="0"/>
+            </w:rPr>
+          </w:r>
+        </w:p>
+        <w:p>
+          <w:pPr>
+            <w:tabs>
+              <w:tab w:val="right" w:pos="9360"/>
+            </w:tabs>
+            <w:spacing w:before="60" w:line="240" w:lineRule="auto"/>
+            <w:ind w:left="720" w:firstLine="0"/>
+            <w:rPr/>
+          </w:pPr>
+          <w:hyperlink w:anchor="_ypio2k5fpjzn">
+            <w:r>
+              <w:rPr>
+                <w:rtl w:val="0"/>
+              </w:rPr>
+              <w:t xml:space="preserve">3.2 Functions</w:t>
+            </w:r>
+          </w:hyperlink>
+          <w:r>
+            <w:rPr>
+              <w:rtl w:val="0"/>
+            </w:rPr>
+            <w:tab/>
+          </w:r>
+          <w:r>
+            <w:fldChar w:fldCharType="begin"/>
+            <w:instrText xml:space="preserve"> PAGEREF _ypio2k5fpjzn \h </w:instrText>
+            <w:fldChar w:fldCharType="separate"/>
+          </w:r>
+          <w:r>
+            <w:rPr>
+              <w:rtl w:val="0"/>
+            </w:rPr>
+            <w:t xml:space="preserve">17</w:t>
           </w:r>
           <w:r>
             <w:fldChar w:fldCharType="end"/>
@@ -1907,12 +2208,12 @@
             <w:ind w:left="1080" w:firstLine="0"/>
             <w:rPr/>
           </w:pPr>
-          <w:hyperlink w:anchor="_egqdw25iifz9">
+          <w:hyperlink w:anchor="_a3yl1alvy7j5">
             <w:r>
               <w:rPr>
                 <w:rtl w:val="0"/>
               </w:rPr>
-              <w:t xml:space="preserve">Figure 9</w:t>
+              <w:t xml:space="preserve">3.2.1 Use Cases</w:t>
             </w:r>
           </w:hyperlink>
           <w:r>
@@ -1923,14 +2224,573 @@
           </w:r>
           <w:r>
             <w:fldChar w:fldCharType="begin"/>
-            <w:instrText xml:space="preserve"> PAGEREF _egqdw25iifz9 \h </w:instrText>
+            <w:instrText xml:space="preserve"> PAGEREF _a3yl1alvy7j5 \h </w:instrText>
             <w:fldChar w:fldCharType="separate"/>
           </w:r>
           <w:r>
             <w:rPr>
               <w:rtl w:val="0"/>
             </w:rPr>
-            <w:t xml:space="preserve">15</w:t>
+            <w:t xml:space="preserve">18</w:t>
+          </w:r>
+          <w:r>
+            <w:fldChar w:fldCharType="end"/>
+          </w:r>
+          <w:r>
+            <w:rPr>
+              <w:rtl w:val="0"/>
+            </w:rPr>
+          </w:r>
+        </w:p>
+        <w:p>
+          <w:pPr>
+            <w:tabs>
+              <w:tab w:val="right" w:pos="9360"/>
+            </w:tabs>
+            <w:spacing w:before="60" w:line="240" w:lineRule="auto"/>
+            <w:ind w:left="1440" w:firstLine="0"/>
+            <w:rPr/>
+          </w:pPr>
+          <w:hyperlink w:anchor="_xxc5wkpworou">
+            <w:r>
+              <w:rPr>
+                <w:rtl w:val="0"/>
+              </w:rPr>
+              <w:t xml:space="preserve">3.2.1.1 Hosting a game</w:t>
+            </w:r>
+          </w:hyperlink>
+          <w:r>
+            <w:rPr>
+              <w:rtl w:val="0"/>
+            </w:rPr>
+            <w:tab/>
+          </w:r>
+          <w:r>
+            <w:fldChar w:fldCharType="begin"/>
+            <w:instrText xml:space="preserve"> PAGEREF _xxc5wkpworou \h </w:instrText>
+            <w:fldChar w:fldCharType="separate"/>
+          </w:r>
+          <w:r>
+            <w:rPr>
+              <w:rtl w:val="0"/>
+            </w:rPr>
+            <w:t xml:space="preserve">18</w:t>
+          </w:r>
+          <w:r>
+            <w:fldChar w:fldCharType="end"/>
+          </w:r>
+          <w:r>
+            <w:rPr>
+              <w:rtl w:val="0"/>
+            </w:rPr>
+          </w:r>
+        </w:p>
+        <w:p>
+          <w:pPr>
+            <w:tabs>
+              <w:tab w:val="right" w:pos="9360"/>
+            </w:tabs>
+            <w:spacing w:before="60" w:line="240" w:lineRule="auto"/>
+            <w:ind w:left="1440" w:firstLine="0"/>
+            <w:rPr/>
+          </w:pPr>
+          <w:hyperlink w:anchor="_8cf0jvh3iaik">
+            <w:r>
+              <w:rPr>
+                <w:rtl w:val="0"/>
+              </w:rPr>
+              <w:t xml:space="preserve">3.2.1.2 Joining a game</w:t>
+            </w:r>
+          </w:hyperlink>
+          <w:r>
+            <w:rPr>
+              <w:rtl w:val="0"/>
+            </w:rPr>
+            <w:tab/>
+          </w:r>
+          <w:r>
+            <w:fldChar w:fldCharType="begin"/>
+            <w:instrText xml:space="preserve"> PAGEREF _8cf0jvh3iaik \h </w:instrText>
+            <w:fldChar w:fldCharType="separate"/>
+          </w:r>
+          <w:r>
+            <w:rPr>
+              <w:rtl w:val="0"/>
+            </w:rPr>
+            <w:t xml:space="preserve">19</w:t>
+          </w:r>
+          <w:r>
+            <w:fldChar w:fldCharType="end"/>
+          </w:r>
+          <w:r>
+            <w:rPr>
+              <w:rtl w:val="0"/>
+            </w:rPr>
+          </w:r>
+        </w:p>
+        <w:p>
+          <w:pPr>
+            <w:tabs>
+              <w:tab w:val="right" w:pos="9360"/>
+            </w:tabs>
+            <w:spacing w:before="60" w:line="240" w:lineRule="auto"/>
+            <w:ind w:left="1440" w:firstLine="0"/>
+            <w:rPr/>
+          </w:pPr>
+          <w:hyperlink w:anchor="_4otaaa3k8dfv">
+            <w:r>
+              <w:rPr>
+                <w:rtl w:val="0"/>
+              </w:rPr>
+              <w:t xml:space="preserve">3.2.1.3 Reading the rules</w:t>
+            </w:r>
+          </w:hyperlink>
+          <w:r>
+            <w:rPr>
+              <w:rtl w:val="0"/>
+            </w:rPr>
+            <w:tab/>
+          </w:r>
+          <w:r>
+            <w:fldChar w:fldCharType="begin"/>
+            <w:instrText xml:space="preserve"> PAGEREF _4otaaa3k8dfv \h </w:instrText>
+            <w:fldChar w:fldCharType="separate"/>
+          </w:r>
+          <w:r>
+            <w:rPr>
+              <w:rtl w:val="0"/>
+            </w:rPr>
+            <w:t xml:space="preserve">19</w:t>
+          </w:r>
+          <w:r>
+            <w:fldChar w:fldCharType="end"/>
+          </w:r>
+          <w:r>
+            <w:rPr>
+              <w:rtl w:val="0"/>
+            </w:rPr>
+          </w:r>
+        </w:p>
+        <w:p>
+          <w:pPr>
+            <w:tabs>
+              <w:tab w:val="right" w:pos="9360"/>
+            </w:tabs>
+            <w:spacing w:before="60" w:line="240" w:lineRule="auto"/>
+            <w:ind w:left="1440" w:firstLine="0"/>
+            <w:rPr/>
+          </w:pPr>
+          <w:hyperlink w:anchor="_32d2c43hbuw4">
+            <w:r>
+              <w:rPr>
+                <w:rtl w:val="0"/>
+              </w:rPr>
+              <w:t xml:space="preserve">3.2.1.4 Play a card</w:t>
+            </w:r>
+          </w:hyperlink>
+          <w:r>
+            <w:rPr>
+              <w:rtl w:val="0"/>
+            </w:rPr>
+            <w:tab/>
+          </w:r>
+          <w:r>
+            <w:fldChar w:fldCharType="begin"/>
+            <w:instrText xml:space="preserve"> PAGEREF _32d2c43hbuw4 \h </w:instrText>
+            <w:fldChar w:fldCharType="separate"/>
+          </w:r>
+          <w:r>
+            <w:rPr>
+              <w:rtl w:val="0"/>
+            </w:rPr>
+            <w:t xml:space="preserve">20</w:t>
+          </w:r>
+          <w:r>
+            <w:fldChar w:fldCharType="end"/>
+          </w:r>
+          <w:r>
+            <w:rPr>
+              <w:rtl w:val="0"/>
+            </w:rPr>
+          </w:r>
+        </w:p>
+        <w:p>
+          <w:pPr>
+            <w:tabs>
+              <w:tab w:val="right" w:pos="9360"/>
+            </w:tabs>
+            <w:spacing w:before="60" w:line="240" w:lineRule="auto"/>
+            <w:ind w:left="1440" w:firstLine="0"/>
+            <w:rPr/>
+          </w:pPr>
+          <w:hyperlink w:anchor="_ghinvqeatxy2">
+            <w:r>
+              <w:rPr>
+                <w:rtl w:val="0"/>
+              </w:rPr>
+              <w:t xml:space="preserve">3.2.1.5 Discard a card</w:t>
+            </w:r>
+          </w:hyperlink>
+          <w:r>
+            <w:rPr>
+              <w:rtl w:val="0"/>
+            </w:rPr>
+            <w:tab/>
+          </w:r>
+          <w:r>
+            <w:fldChar w:fldCharType="begin"/>
+            <w:instrText xml:space="preserve"> PAGEREF _ghinvqeatxy2 \h </w:instrText>
+            <w:fldChar w:fldCharType="separate"/>
+          </w:r>
+          <w:r>
+            <w:rPr>
+              <w:rtl w:val="0"/>
+            </w:rPr>
+            <w:t xml:space="preserve">21</w:t>
+          </w:r>
+          <w:r>
+            <w:fldChar w:fldCharType="end"/>
+          </w:r>
+          <w:r>
+            <w:rPr>
+              <w:rtl w:val="0"/>
+            </w:rPr>
+          </w:r>
+        </w:p>
+        <w:p>
+          <w:pPr>
+            <w:tabs>
+              <w:tab w:val="right" w:pos="9360"/>
+            </w:tabs>
+            <w:spacing w:before="60" w:line="240" w:lineRule="auto"/>
+            <w:ind w:left="1440" w:firstLine="0"/>
+            <w:rPr/>
+          </w:pPr>
+          <w:hyperlink w:anchor="_rkmanh5y1vm7">
+            <w:r>
+              <w:rPr>
+                <w:rtl w:val="0"/>
+              </w:rPr>
+              <w:t xml:space="preserve">3.2.1.6 Give colour info</w:t>
+            </w:r>
+          </w:hyperlink>
+          <w:r>
+            <w:rPr>
+              <w:rtl w:val="0"/>
+            </w:rPr>
+            <w:tab/>
+          </w:r>
+          <w:r>
+            <w:fldChar w:fldCharType="begin"/>
+            <w:instrText xml:space="preserve"> PAGEREF _rkmanh5y1vm7 \h </w:instrText>
+            <w:fldChar w:fldCharType="separate"/>
+          </w:r>
+          <w:r>
+            <w:rPr>
+              <w:rtl w:val="0"/>
+            </w:rPr>
+            <w:t xml:space="preserve">22</w:t>
+          </w:r>
+          <w:r>
+            <w:fldChar w:fldCharType="end"/>
+          </w:r>
+          <w:r>
+            <w:rPr>
+              <w:rtl w:val="0"/>
+            </w:rPr>
+          </w:r>
+        </w:p>
+        <w:p>
+          <w:pPr>
+            <w:tabs>
+              <w:tab w:val="right" w:pos="9360"/>
+            </w:tabs>
+            <w:spacing w:before="60" w:line="240" w:lineRule="auto"/>
+            <w:ind w:left="1440" w:firstLine="0"/>
+            <w:rPr/>
+          </w:pPr>
+          <w:hyperlink w:anchor="_8idjliiq78r8">
+            <w:r>
+              <w:rPr>
+                <w:rtl w:val="0"/>
+              </w:rPr>
+              <w:t xml:space="preserve">3.2.1.7 Give number info</w:t>
+            </w:r>
+          </w:hyperlink>
+          <w:r>
+            <w:rPr>
+              <w:rtl w:val="0"/>
+            </w:rPr>
+            <w:tab/>
+          </w:r>
+          <w:r>
+            <w:fldChar w:fldCharType="begin"/>
+            <w:instrText xml:space="preserve"> PAGEREF _8idjliiq78r8 \h </w:instrText>
+            <w:fldChar w:fldCharType="separate"/>
+          </w:r>
+          <w:r>
+            <w:rPr>
+              <w:rtl w:val="0"/>
+            </w:rPr>
+            <w:t xml:space="preserve">23</w:t>
+          </w:r>
+          <w:r>
+            <w:fldChar w:fldCharType="end"/>
+          </w:r>
+          <w:r>
+            <w:rPr>
+              <w:rtl w:val="0"/>
+            </w:rPr>
+          </w:r>
+        </w:p>
+        <w:p>
+          <w:pPr>
+            <w:tabs>
+              <w:tab w:val="right" w:pos="9360"/>
+            </w:tabs>
+            <w:spacing w:before="60" w:line="240" w:lineRule="auto"/>
+            <w:ind w:left="1440" w:firstLine="0"/>
+            <w:rPr/>
+          </w:pPr>
+          <w:hyperlink w:anchor="_30gpjoqb41e8">
+            <w:r>
+              <w:rPr>
+                <w:rtl w:val="0"/>
+              </w:rPr>
+              <w:t xml:space="preserve">3.2.1.8 Look at discard pile.</w:t>
+            </w:r>
+          </w:hyperlink>
+          <w:r>
+            <w:rPr>
+              <w:rtl w:val="0"/>
+            </w:rPr>
+            <w:tab/>
+          </w:r>
+          <w:r>
+            <w:fldChar w:fldCharType="begin"/>
+            <w:instrText xml:space="preserve"> PAGEREF _30gpjoqb41e8 \h </w:instrText>
+            <w:fldChar w:fldCharType="separate"/>
+          </w:r>
+          <w:r>
+            <w:rPr>
+              <w:rtl w:val="0"/>
+            </w:rPr>
+            <w:t xml:space="preserve">23</w:t>
+          </w:r>
+          <w:r>
+            <w:fldChar w:fldCharType="end"/>
+          </w:r>
+          <w:r>
+            <w:rPr>
+              <w:rtl w:val="0"/>
+            </w:rPr>
+          </w:r>
+        </w:p>
+        <w:p>
+          <w:pPr>
+            <w:tabs>
+              <w:tab w:val="right" w:pos="9360"/>
+            </w:tabs>
+            <w:spacing w:before="60" w:line="240" w:lineRule="auto"/>
+            <w:ind w:left="1440" w:firstLine="0"/>
+            <w:rPr/>
+          </w:pPr>
+          <w:hyperlink w:anchor="_82c599g1ezf6">
+            <w:r>
+              <w:rPr>
+                <w:rtl w:val="0"/>
+              </w:rPr>
+              <w:t xml:space="preserve">3.2.1.9 Player disconnects</w:t>
+            </w:r>
+          </w:hyperlink>
+          <w:r>
+            <w:rPr>
+              <w:rtl w:val="0"/>
+            </w:rPr>
+            <w:tab/>
+          </w:r>
+          <w:r>
+            <w:fldChar w:fldCharType="begin"/>
+            <w:instrText xml:space="preserve"> PAGEREF _82c599g1ezf6 \h </w:instrText>
+            <w:fldChar w:fldCharType="separate"/>
+          </w:r>
+          <w:r>
+            <w:rPr>
+              <w:rtl w:val="0"/>
+            </w:rPr>
+            <w:t xml:space="preserve">24</w:t>
+          </w:r>
+          <w:r>
+            <w:fldChar w:fldCharType="end"/>
+          </w:r>
+          <w:r>
+            <w:rPr>
+              <w:rtl w:val="0"/>
+            </w:rPr>
+          </w:r>
+        </w:p>
+        <w:p>
+          <w:pPr>
+            <w:tabs>
+              <w:tab w:val="right" w:pos="9360"/>
+            </w:tabs>
+            <w:spacing w:before="60" w:line="240" w:lineRule="auto"/>
+            <w:ind w:left="1440" w:firstLine="0"/>
+            <w:rPr/>
+          </w:pPr>
+          <w:hyperlink w:anchor="_yeclortjuv1">
+            <w:r>
+              <w:rPr>
+                <w:rtl w:val="0"/>
+              </w:rPr>
+              <w:t xml:space="preserve">3.2.1.10 Player exits program</w:t>
+            </w:r>
+          </w:hyperlink>
+          <w:r>
+            <w:rPr>
+              <w:rtl w:val="0"/>
+            </w:rPr>
+            <w:tab/>
+          </w:r>
+          <w:r>
+            <w:fldChar w:fldCharType="begin"/>
+            <w:instrText xml:space="preserve"> PAGEREF _yeclortjuv1 \h </w:instrText>
+            <w:fldChar w:fldCharType="separate"/>
+          </w:r>
+          <w:r>
+            <w:rPr>
+              <w:rtl w:val="0"/>
+            </w:rPr>
+            <w:t xml:space="preserve">25</w:t>
+          </w:r>
+          <w:r>
+            <w:fldChar w:fldCharType="end"/>
+          </w:r>
+          <w:r>
+            <w:rPr>
+              <w:rtl w:val="0"/>
+            </w:rPr>
+          </w:r>
+        </w:p>
+        <w:p>
+          <w:pPr>
+            <w:tabs>
+              <w:tab w:val="right" w:pos="9360"/>
+            </w:tabs>
+            <w:spacing w:before="60" w:line="240" w:lineRule="auto"/>
+            <w:ind w:left="720" w:firstLine="0"/>
+            <w:rPr/>
+          </w:pPr>
+          <w:hyperlink w:anchor="_wbqouogk7pgb">
+            <w:r>
+              <w:rPr>
+                <w:rtl w:val="0"/>
+              </w:rPr>
+              <w:t xml:space="preserve">3.3 Performance Requirements</w:t>
+            </w:r>
+          </w:hyperlink>
+          <w:r>
+            <w:rPr>
+              <w:rtl w:val="0"/>
+            </w:rPr>
+            <w:tab/>
+          </w:r>
+          <w:r>
+            <w:fldChar w:fldCharType="begin"/>
+            <w:instrText xml:space="preserve"> PAGEREF _wbqouogk7pgb \h </w:instrText>
+            <w:fldChar w:fldCharType="separate"/>
+          </w:r>
+          <w:r>
+            <w:rPr>
+              <w:rtl w:val="0"/>
+            </w:rPr>
+            <w:t xml:space="preserve">25</w:t>
+          </w:r>
+          <w:r>
+            <w:fldChar w:fldCharType="end"/>
+          </w:r>
+          <w:r>
+            <w:rPr>
+              <w:rtl w:val="0"/>
+            </w:rPr>
+          </w:r>
+        </w:p>
+        <w:p>
+          <w:pPr>
+            <w:tabs>
+              <w:tab w:val="right" w:pos="9360"/>
+            </w:tabs>
+            <w:spacing w:before="60" w:line="240" w:lineRule="auto"/>
+            <w:ind w:left="720" w:firstLine="0"/>
+            <w:rPr/>
+          </w:pPr>
+          <w:hyperlink w:anchor="_af7u8x6n1nmo">
+            <w:r>
+              <w:rPr>
+                <w:rtl w:val="0"/>
+              </w:rPr>
+              <w:t xml:space="preserve">3.4 Design Constraints</w:t>
+            </w:r>
+          </w:hyperlink>
+          <w:r>
+            <w:rPr>
+              <w:rtl w:val="0"/>
+            </w:rPr>
+            <w:tab/>
+          </w:r>
+          <w:r>
+            <w:fldChar w:fldCharType="begin"/>
+            <w:instrText xml:space="preserve"> PAGEREF _af7u8x6n1nmo \h </w:instrText>
+            <w:fldChar w:fldCharType="separate"/>
+          </w:r>
+          <w:r>
+            <w:rPr>
+              <w:rtl w:val="0"/>
+            </w:rPr>
+            <w:t xml:space="preserve">25</w:t>
+          </w:r>
+          <w:r>
+            <w:fldChar w:fldCharType="end"/>
+          </w:r>
+          <w:r>
+            <w:rPr>
+              <w:rtl w:val="0"/>
+            </w:rPr>
+          </w:r>
+        </w:p>
+        <w:p>
+          <w:pPr>
+            <w:tabs>
+              <w:tab w:val="right" w:pos="9360"/>
+            </w:tabs>
+            <w:spacing w:before="60" w:line="240" w:lineRule="auto"/>
+            <w:ind w:left="720" w:firstLine="0"/>
+            <w:rPr/>
+          </w:pPr>
+          <w:hyperlink w:anchor="_upt2u47jenue">
+            <w:r>
+              <w:rPr>
+                <w:rtl w:val="0"/>
+              </w:rPr>
+              <w:t xml:space="preserve">3.5 Software System Attributes</w:t>
+            </w:r>
+          </w:hyperlink>
+          <w:r>
+            <w:rPr>
+              <w:rtl w:val="0"/>
+            </w:rPr>
+            <w:tab/>
+          </w:r>
+          <w:r>
+            <w:fldChar w:fldCharType="begin"/>
+            <w:instrText xml:space="preserve"> PAGEREF _upt2u47jenue \h </w:instrText>
+            <w:fldChar w:fldCharType="separate"/>
+          </w:r>
+          <w:r>
+            <w:rPr>
+              <w:rtl w:val="0"/>
+            </w:rPr>
+            <w:t xml:space="preserve">25</w:t>
           </w:r>
           <w:r>
             <w:fldChar w:fldCharType="end"/>
@@ -1950,12 +2810,12 @@
             <w:ind w:left="1080" w:firstLine="0"/>
             <w:rPr/>
           </w:pPr>
-          <w:hyperlink w:anchor="_soz8lv157j6p">
+          <w:hyperlink w:anchor="_pal8fqpwesox">
             <w:r>
               <w:rPr>
                 <w:rtl w:val="0"/>
               </w:rPr>
-              <w:t xml:space="preserve">Figure 10</w:t>
+              <w:t xml:space="preserve">3.5.1 Reliability</w:t>
             </w:r>
           </w:hyperlink>
           <w:r>
@@ -1966,14 +2826,14 @@
           </w:r>
           <w:r>
             <w:fldChar w:fldCharType="begin"/>
-            <w:instrText xml:space="preserve"> PAGEREF _soz8lv157j6p \h </w:instrText>
+            <w:instrText xml:space="preserve"> PAGEREF _pal8fqpwesox \h </w:instrText>
             <w:fldChar w:fldCharType="separate"/>
           </w:r>
           <w:r>
             <w:rPr>
               <w:rtl w:val="0"/>
             </w:rPr>
-            <w:t xml:space="preserve">16</w:t>
+            <w:t xml:space="preserve">25</w:t>
           </w:r>
           <w:r>
             <w:fldChar w:fldCharType="end"/>
@@ -1993,12 +2853,12 @@
             <w:ind w:left="1080" w:firstLine="0"/>
             <w:rPr/>
           </w:pPr>
-          <w:hyperlink w:anchor="_qf33br898tbi">
+          <w:hyperlink w:anchor="_g7q7spehmlnp">
             <w:r>
               <w:rPr>
                 <w:rtl w:val="0"/>
               </w:rPr>
-              <w:t xml:space="preserve">Figure 11</w:t>
+              <w:t xml:space="preserve">3.5.2 Availability</w:t>
             </w:r>
           </w:hyperlink>
           <w:r>
@@ -2009,14 +2869,14 @@
           </w:r>
           <w:r>
             <w:fldChar w:fldCharType="begin"/>
-            <w:instrText xml:space="preserve"> PAGEREF _qf33br898tbi \h </w:instrText>
+            <w:instrText xml:space="preserve"> PAGEREF _g7q7spehmlnp \h </w:instrText>
             <w:fldChar w:fldCharType="separate"/>
           </w:r>
           <w:r>
             <w:rPr>
               <w:rtl w:val="0"/>
             </w:rPr>
-            <w:t xml:space="preserve">17</w:t>
+            <w:t xml:space="preserve">25</w:t>
           </w:r>
           <w:r>
             <w:fldChar w:fldCharType="end"/>
@@ -2036,12 +2896,12 @@
             <w:ind w:left="1080" w:firstLine="0"/>
             <w:rPr/>
           </w:pPr>
-          <w:hyperlink w:anchor="_3r7s9d9qws1q">
+          <w:hyperlink w:anchor="_qq1ajq9fiy1t">
             <w:r>
               <w:rPr>
                 <w:rtl w:val="0"/>
               </w:rPr>
-              <w:t xml:space="preserve">Figure 12</w:t>
+              <w:t xml:space="preserve">3.5.3 Security</w:t>
             </w:r>
           </w:hyperlink>
           <w:r>
@@ -2052,14 +2912,14 @@
           </w:r>
           <w:r>
             <w:fldChar w:fldCharType="begin"/>
-            <w:instrText xml:space="preserve"> PAGEREF _3r7s9d9qws1q \h </w:instrText>
+            <w:instrText xml:space="preserve"> PAGEREF _qq1ajq9fiy1t \h </w:instrText>
             <w:fldChar w:fldCharType="separate"/>
           </w:r>
           <w:r>
             <w:rPr>
               <w:rtl w:val="0"/>
             </w:rPr>
-            <w:t xml:space="preserve">17</w:t>
+            <w:t xml:space="preserve">25</w:t>
           </w:r>
           <w:r>
             <w:fldChar w:fldCharType="end"/>
@@ -2079,12 +2939,12 @@
             <w:ind w:left="1080" w:firstLine="0"/>
             <w:rPr/>
           </w:pPr>
-          <w:hyperlink w:anchor="_ydf74ojsr7fw">
+          <w:hyperlink w:anchor="_rrsiqpmgocjc">
             <w:r>
               <w:rPr>
                 <w:rtl w:val="0"/>
               </w:rPr>
-              <w:t xml:space="preserve">Figure 13:1-4</w:t>
+              <w:t xml:space="preserve">3.5.4 Maintainability</w:t>
             </w:r>
           </w:hyperlink>
           <w:r>
@@ -2095,14 +2955,14 @@
           </w:r>
           <w:r>
             <w:fldChar w:fldCharType="begin"/>
-            <w:instrText xml:space="preserve"> PAGEREF _ydf74ojsr7fw \h </w:instrText>
+            <w:instrText xml:space="preserve"> PAGEREF _rrsiqpmgocjc \h </w:instrText>
             <w:fldChar w:fldCharType="separate"/>
           </w:r>
           <w:r>
             <w:rPr>
               <w:rtl w:val="0"/>
             </w:rPr>
-            <w:t xml:space="preserve">18</w:t>
+            <w:t xml:space="preserve">26</w:t>
           </w:r>
           <w:r>
             <w:fldChar w:fldCharType="end"/>
@@ -2122,12 +2982,12 @@
             <w:ind w:left="1080" w:firstLine="0"/>
             <w:rPr/>
           </w:pPr>
-          <w:hyperlink w:anchor="_pzmulx19bggt">
+          <w:hyperlink w:anchor="_c4ggh1wn4f4i">
             <w:r>
               <w:rPr>
                 <w:rtl w:val="0"/>
               </w:rPr>
-              <w:t xml:space="preserve">Figure 14: 1-3</w:t>
+              <w:t xml:space="preserve">3.5.5 Portability</w:t>
             </w:r>
           </w:hyperlink>
           <w:r>
@@ -2138,57 +2998,14 @@
           </w:r>
           <w:r>
             <w:fldChar w:fldCharType="begin"/>
-            <w:instrText xml:space="preserve"> PAGEREF _pzmulx19bggt \h </w:instrText>
+            <w:instrText xml:space="preserve"> PAGEREF _c4ggh1wn4f4i \h </w:instrText>
             <w:fldChar w:fldCharType="separate"/>
           </w:r>
           <w:r>
             <w:rPr>
               <w:rtl w:val="0"/>
             </w:rPr>
-            <w:t xml:space="preserve">18</w:t>
-          </w:r>
-          <w:r>
-            <w:fldChar w:fldCharType="end"/>
-          </w:r>
-          <w:r>
-            <w:rPr>
-              <w:rtl w:val="0"/>
-            </w:rPr>
-          </w:r>
-        </w:p>
-        <w:p>
-          <w:pPr>
-            <w:tabs>
-              <w:tab w:val="right" w:pos="9360"/>
-            </w:tabs>
-            <w:spacing w:before="60" w:line="240" w:lineRule="auto"/>
-            <w:ind w:left="720" w:firstLine="0"/>
-            <w:rPr/>
-          </w:pPr>
-          <w:hyperlink w:anchor="_2vx9u9upag4b">
-            <w:r>
-              <w:rPr>
-                <w:rtl w:val="0"/>
-              </w:rPr>
-              <w:t xml:space="preserve">3.1.2 AI Interface</w:t>
-            </w:r>
-          </w:hyperlink>
-          <w:r>
-            <w:rPr>
-              <w:rtl w:val="0"/>
-            </w:rPr>
-            <w:tab/>
-          </w:r>
-          <w:r>
-            <w:fldChar w:fldCharType="begin"/>
-            <w:instrText xml:space="preserve"> PAGEREF _2vx9u9upag4b \h </w:instrText>
-            <w:fldChar w:fldCharType="separate"/>
-          </w:r>
-          <w:r>
-            <w:rPr>
-              <w:rtl w:val="0"/>
-            </w:rPr>
-            <w:t xml:space="preserve">18</w:t>
+            <w:t xml:space="preserve">26</w:t>
           </w:r>
           <w:r>
             <w:fldChar w:fldCharType="end"/>
@@ -2208,870 +3025,9 @@
             <w:ind w:left="360" w:firstLine="0"/>
             <w:rPr/>
           </w:pPr>
-          <w:hyperlink w:anchor="_r93m60mvqpnq">
-            <w:r>
-              <w:rPr>
-                <w:rtl w:val="0"/>
-              </w:rPr>
-              <w:t xml:space="preserve">3.2 Functions</w:t>
-            </w:r>
-          </w:hyperlink>
-          <w:r>
-            <w:rPr>
-              <w:rtl w:val="0"/>
-            </w:rPr>
-            <w:tab/>
-          </w:r>
-          <w:r>
-            <w:fldChar w:fldCharType="begin"/>
-            <w:instrText xml:space="preserve"> PAGEREF _r93m60mvqpnq \h </w:instrText>
-            <w:fldChar w:fldCharType="separate"/>
-          </w:r>
-          <w:r>
-            <w:rPr>
-              <w:rtl w:val="0"/>
-            </w:rPr>
-            <w:t xml:space="preserve">18</w:t>
-          </w:r>
-          <w:r>
-            <w:fldChar w:fldCharType="end"/>
-          </w:r>
-          <w:r>
-            <w:rPr>
-              <w:rtl w:val="0"/>
-            </w:rPr>
-          </w:r>
-        </w:p>
-        <w:p>
-          <w:pPr>
-            <w:tabs>
-              <w:tab w:val="right" w:pos="9360"/>
-            </w:tabs>
-            <w:spacing w:before="60" w:line="240" w:lineRule="auto"/>
-            <w:ind w:left="720" w:firstLine="0"/>
-            <w:rPr/>
-          </w:pPr>
-          <w:hyperlink w:anchor="_a3yl1alvy7j5">
-            <w:r>
-              <w:rPr>
-                <w:rtl w:val="0"/>
-              </w:rPr>
-              <w:t xml:space="preserve">3.2.1 Use Cases</w:t>
-            </w:r>
-          </w:hyperlink>
-          <w:r>
-            <w:rPr>
-              <w:rtl w:val="0"/>
-            </w:rPr>
-            <w:tab/>
-          </w:r>
-          <w:r>
-            <w:fldChar w:fldCharType="begin"/>
-            <w:instrText xml:space="preserve"> PAGEREF _a3yl1alvy7j5 \h </w:instrText>
-            <w:fldChar w:fldCharType="separate"/>
-          </w:r>
-          <w:r>
-            <w:rPr>
-              <w:rtl w:val="0"/>
-            </w:rPr>
-            <w:t xml:space="preserve">18</w:t>
-          </w:r>
-          <w:r>
-            <w:fldChar w:fldCharType="end"/>
-          </w:r>
-          <w:r>
-            <w:rPr>
-              <w:rtl w:val="0"/>
-            </w:rPr>
-          </w:r>
-        </w:p>
-        <w:p>
-          <w:pPr>
-            <w:tabs>
-              <w:tab w:val="right" w:pos="9360"/>
-            </w:tabs>
-            <w:spacing w:before="60" w:line="240" w:lineRule="auto"/>
-            <w:ind w:left="1080" w:firstLine="0"/>
-            <w:rPr/>
-          </w:pPr>
-          <w:hyperlink w:anchor="_xxc5wkpworou">
-            <w:r>
-              <w:rPr>
-                <w:rtl w:val="0"/>
-              </w:rPr>
-              <w:t xml:space="preserve">3.2.1.1 Hosting a game</w:t>
-            </w:r>
-          </w:hyperlink>
-          <w:r>
-            <w:rPr>
-              <w:rtl w:val="0"/>
-            </w:rPr>
-            <w:tab/>
-          </w:r>
-          <w:r>
-            <w:fldChar w:fldCharType="begin"/>
-            <w:instrText xml:space="preserve"> PAGEREF _xxc5wkpworou \h </w:instrText>
-            <w:fldChar w:fldCharType="separate"/>
-          </w:r>
-          <w:r>
-            <w:rPr>
-              <w:rtl w:val="0"/>
-            </w:rPr>
-            <w:t xml:space="preserve">18</w:t>
-          </w:r>
-          <w:r>
-            <w:fldChar w:fldCharType="end"/>
-          </w:r>
-          <w:r>
-            <w:rPr>
-              <w:rtl w:val="0"/>
-            </w:rPr>
-          </w:r>
-        </w:p>
-        <w:p>
-          <w:pPr>
-            <w:tabs>
-              <w:tab w:val="right" w:pos="9360"/>
-            </w:tabs>
-            <w:spacing w:before="60" w:line="240" w:lineRule="auto"/>
-            <w:ind w:left="1080" w:firstLine="0"/>
-            <w:rPr/>
-          </w:pPr>
-          <w:hyperlink w:anchor="_8cf0jvh3iaik">
-            <w:r>
-              <w:rPr>
-                <w:rtl w:val="0"/>
-              </w:rPr>
-              <w:t xml:space="preserve">3.2.1.2 Joining a game</w:t>
-            </w:r>
-          </w:hyperlink>
-          <w:r>
-            <w:rPr>
-              <w:rtl w:val="0"/>
-            </w:rPr>
-            <w:tab/>
-          </w:r>
-          <w:r>
-            <w:fldChar w:fldCharType="begin"/>
-            <w:instrText xml:space="preserve"> PAGEREF _8cf0jvh3iaik \h </w:instrText>
-            <w:fldChar w:fldCharType="separate"/>
-          </w:r>
-          <w:r>
-            <w:rPr>
-              <w:rtl w:val="0"/>
-            </w:rPr>
-            <w:t xml:space="preserve">19</w:t>
-          </w:r>
-          <w:r>
-            <w:fldChar w:fldCharType="end"/>
-          </w:r>
-          <w:r>
-            <w:rPr>
-              <w:rtl w:val="0"/>
-            </w:rPr>
-          </w:r>
-        </w:p>
-        <w:p>
-          <w:pPr>
-            <w:tabs>
-              <w:tab w:val="right" w:pos="9360"/>
-            </w:tabs>
-            <w:spacing w:before="60" w:line="240" w:lineRule="auto"/>
-            <w:ind w:left="1080" w:firstLine="0"/>
-            <w:rPr/>
-          </w:pPr>
-          <w:hyperlink w:anchor="_4otaaa3k8dfv">
-            <w:r>
-              <w:rPr>
-                <w:rtl w:val="0"/>
-              </w:rPr>
-              <w:t xml:space="preserve">3.2.1.3 Reading the rules</w:t>
-            </w:r>
-          </w:hyperlink>
-          <w:r>
-            <w:rPr>
-              <w:rtl w:val="0"/>
-            </w:rPr>
-            <w:tab/>
-          </w:r>
-          <w:r>
-            <w:fldChar w:fldCharType="begin"/>
-            <w:instrText xml:space="preserve"> PAGEREF _4otaaa3k8dfv \h </w:instrText>
-            <w:fldChar w:fldCharType="separate"/>
-          </w:r>
-          <w:r>
-            <w:rPr>
-              <w:rtl w:val="0"/>
-            </w:rPr>
-            <w:t xml:space="preserve">19</w:t>
-          </w:r>
-          <w:r>
-            <w:fldChar w:fldCharType="end"/>
-          </w:r>
-          <w:r>
-            <w:rPr>
-              <w:rtl w:val="0"/>
-            </w:rPr>
-          </w:r>
-        </w:p>
-        <w:p>
-          <w:pPr>
-            <w:tabs>
-              <w:tab w:val="right" w:pos="9360"/>
-            </w:tabs>
-            <w:spacing w:before="60" w:line="240" w:lineRule="auto"/>
-            <w:ind w:left="1080" w:firstLine="0"/>
-            <w:rPr/>
-          </w:pPr>
-          <w:hyperlink w:anchor="_fcpb88pxnra9">
-            <w:r>
-              <w:rPr>
-                <w:rtl w:val="0"/>
-              </w:rPr>
-              <w:t xml:space="preserve">3.2.1.4 Play a card</w:t>
-            </w:r>
-          </w:hyperlink>
-          <w:r>
-            <w:rPr>
-              <w:rtl w:val="0"/>
-            </w:rPr>
-            <w:tab/>
-          </w:r>
-          <w:r>
-            <w:fldChar w:fldCharType="begin"/>
-            <w:instrText xml:space="preserve"> PAGEREF _fcpb88pxnra9 \h </w:instrText>
-            <w:fldChar w:fldCharType="separate"/>
-          </w:r>
-          <w:r>
-            <w:rPr>
-              <w:rtl w:val="0"/>
-            </w:rPr>
-            <w:t xml:space="preserve">20</w:t>
-          </w:r>
-          <w:r>
-            <w:fldChar w:fldCharType="end"/>
-          </w:r>
-          <w:r>
-            <w:rPr>
-              <w:rtl w:val="0"/>
-            </w:rPr>
-          </w:r>
-        </w:p>
-        <w:p>
-          <w:pPr>
-            <w:tabs>
-              <w:tab w:val="right" w:pos="9360"/>
-            </w:tabs>
-            <w:spacing w:before="60" w:line="240" w:lineRule="auto"/>
-            <w:ind w:left="1080" w:firstLine="0"/>
-            <w:rPr/>
-          </w:pPr>
-          <w:hyperlink w:anchor="_jiobbw7r1n37">
-            <w:r>
-              <w:rPr>
-                <w:rtl w:val="0"/>
-              </w:rPr>
-              <w:t xml:space="preserve">3.2.1.5 Discard a card</w:t>
-            </w:r>
-          </w:hyperlink>
-          <w:r>
-            <w:rPr>
-              <w:rtl w:val="0"/>
-            </w:rPr>
-            <w:tab/>
-          </w:r>
-          <w:r>
-            <w:fldChar w:fldCharType="begin"/>
-            <w:instrText xml:space="preserve"> PAGEREF _jiobbw7r1n37 \h </w:instrText>
-            <w:fldChar w:fldCharType="separate"/>
-          </w:r>
-          <w:r>
-            <w:rPr>
-              <w:rtl w:val="0"/>
-            </w:rPr>
-            <w:t xml:space="preserve">20</w:t>
-          </w:r>
-          <w:r>
-            <w:fldChar w:fldCharType="end"/>
-          </w:r>
-          <w:r>
-            <w:rPr>
-              <w:rtl w:val="0"/>
-            </w:rPr>
-          </w:r>
-        </w:p>
-        <w:p>
-          <w:pPr>
-            <w:tabs>
-              <w:tab w:val="right" w:pos="9360"/>
-            </w:tabs>
-            <w:spacing w:before="60" w:line="240" w:lineRule="auto"/>
-            <w:ind w:left="1080" w:firstLine="0"/>
-            <w:rPr/>
-          </w:pPr>
-          <w:hyperlink w:anchor="_4iyc3rpu6evd">
-            <w:r>
-              <w:rPr>
-                <w:rtl w:val="0"/>
-              </w:rPr>
-              <w:t xml:space="preserve">3.2.1.6 Give colour info</w:t>
-            </w:r>
-          </w:hyperlink>
-          <w:r>
-            <w:rPr>
-              <w:rtl w:val="0"/>
-            </w:rPr>
-            <w:tab/>
-          </w:r>
-          <w:r>
-            <w:fldChar w:fldCharType="begin"/>
-            <w:instrText xml:space="preserve"> PAGEREF _4iyc3rpu6evd \h </w:instrText>
-            <w:fldChar w:fldCharType="separate"/>
-          </w:r>
-          <w:r>
-            <w:rPr>
-              <w:rtl w:val="0"/>
-            </w:rPr>
-            <w:t xml:space="preserve">21</w:t>
-          </w:r>
-          <w:r>
-            <w:fldChar w:fldCharType="end"/>
-          </w:r>
-          <w:r>
-            <w:rPr>
-              <w:rtl w:val="0"/>
-            </w:rPr>
-          </w:r>
-        </w:p>
-        <w:p>
-          <w:pPr>
-            <w:tabs>
-              <w:tab w:val="right" w:pos="9360"/>
-            </w:tabs>
-            <w:spacing w:before="60" w:line="240" w:lineRule="auto"/>
-            <w:ind w:left="1080" w:firstLine="0"/>
-            <w:rPr/>
-          </w:pPr>
-          <w:hyperlink w:anchor="_ark5oeli81wc">
-            <w:r>
-              <w:rPr>
-                <w:rtl w:val="0"/>
-              </w:rPr>
-              <w:t xml:space="preserve">3.2.1.7 Give number info</w:t>
-            </w:r>
-          </w:hyperlink>
-          <w:r>
-            <w:rPr>
-              <w:rtl w:val="0"/>
-            </w:rPr>
-            <w:tab/>
-          </w:r>
-          <w:r>
-            <w:fldChar w:fldCharType="begin"/>
-            <w:instrText xml:space="preserve"> PAGEREF _ark5oeli81wc \h </w:instrText>
-            <w:fldChar w:fldCharType="separate"/>
-          </w:r>
-          <w:r>
-            <w:rPr>
-              <w:rtl w:val="0"/>
-            </w:rPr>
-            <w:t xml:space="preserve">21</w:t>
-          </w:r>
-          <w:r>
-            <w:fldChar w:fldCharType="end"/>
-          </w:r>
-          <w:r>
-            <w:rPr>
-              <w:rtl w:val="0"/>
-            </w:rPr>
-          </w:r>
-        </w:p>
-        <w:p>
-          <w:pPr>
-            <w:tabs>
-              <w:tab w:val="right" w:pos="9360"/>
-            </w:tabs>
-            <w:spacing w:before="60" w:line="240" w:lineRule="auto"/>
-            <w:ind w:left="1080" w:firstLine="0"/>
-            <w:rPr/>
-          </w:pPr>
-          <w:hyperlink w:anchor="_30gpjoqb41e8">
-            <w:r>
-              <w:rPr>
-                <w:rtl w:val="0"/>
-              </w:rPr>
-              <w:t xml:space="preserve">3.2.1.8 Look at discard pile.</w:t>
-            </w:r>
-          </w:hyperlink>
-          <w:r>
-            <w:rPr>
-              <w:rtl w:val="0"/>
-            </w:rPr>
-            <w:tab/>
-          </w:r>
-          <w:r>
-            <w:fldChar w:fldCharType="begin"/>
-            <w:instrText xml:space="preserve"> PAGEREF _30gpjoqb41e8 \h </w:instrText>
-            <w:fldChar w:fldCharType="separate"/>
-          </w:r>
-          <w:r>
-            <w:rPr>
-              <w:rtl w:val="0"/>
-            </w:rPr>
-            <w:t xml:space="preserve">22</w:t>
-          </w:r>
-          <w:r>
-            <w:fldChar w:fldCharType="end"/>
-          </w:r>
-          <w:r>
-            <w:rPr>
-              <w:rtl w:val="0"/>
-            </w:rPr>
-          </w:r>
-        </w:p>
-        <w:p>
-          <w:pPr>
-            <w:tabs>
-              <w:tab w:val="right" w:pos="9360"/>
-            </w:tabs>
-            <w:spacing w:before="60" w:line="240" w:lineRule="auto"/>
-            <w:ind w:left="1080" w:firstLine="0"/>
-            <w:rPr/>
-          </w:pPr>
-          <w:hyperlink w:anchor="_82c599g1ezf6">
-            <w:r>
-              <w:rPr>
-                <w:rtl w:val="0"/>
-              </w:rPr>
-              <w:t xml:space="preserve">3.2.1.9 Player disconnects</w:t>
-            </w:r>
-          </w:hyperlink>
-          <w:r>
-            <w:rPr>
-              <w:rtl w:val="0"/>
-            </w:rPr>
-            <w:tab/>
-          </w:r>
-          <w:r>
-            <w:fldChar w:fldCharType="begin"/>
-            <w:instrText xml:space="preserve"> PAGEREF _82c599g1ezf6 \h </w:instrText>
-            <w:fldChar w:fldCharType="separate"/>
-          </w:r>
-          <w:r>
-            <w:rPr>
-              <w:rtl w:val="0"/>
-            </w:rPr>
-            <w:t xml:space="preserve">22</w:t>
-          </w:r>
-          <w:r>
-            <w:fldChar w:fldCharType="end"/>
-          </w:r>
-          <w:r>
-            <w:rPr>
-              <w:rtl w:val="0"/>
-            </w:rPr>
-          </w:r>
-        </w:p>
-        <w:p>
-          <w:pPr>
-            <w:tabs>
-              <w:tab w:val="right" w:pos="9360"/>
-            </w:tabs>
-            <w:spacing w:before="60" w:line="240" w:lineRule="auto"/>
-            <w:ind w:left="1080" w:firstLine="0"/>
-            <w:rPr/>
-          </w:pPr>
-          <w:hyperlink w:anchor="_jzg2kwe02ak1">
-            <w:r>
-              <w:rPr>
-                <w:rtl w:val="0"/>
-              </w:rPr>
-              <w:t xml:space="preserve">3.2.1.10 Player exits program</w:t>
-            </w:r>
-          </w:hyperlink>
-          <w:r>
-            <w:rPr>
-              <w:rtl w:val="0"/>
-            </w:rPr>
-            <w:tab/>
-          </w:r>
-          <w:r>
-            <w:fldChar w:fldCharType="begin"/>
-            <w:instrText xml:space="preserve"> PAGEREF _jzg2kwe02ak1 \h </w:instrText>
-            <w:fldChar w:fldCharType="separate"/>
-          </w:r>
-          <w:r>
-            <w:rPr>
-              <w:rtl w:val="0"/>
-            </w:rPr>
-            <w:t xml:space="preserve">23</w:t>
-          </w:r>
-          <w:r>
-            <w:fldChar w:fldCharType="end"/>
-          </w:r>
-          <w:r>
-            <w:rPr>
-              <w:rtl w:val="0"/>
-            </w:rPr>
-          </w:r>
-        </w:p>
-        <w:p>
-          <w:pPr>
-            <w:tabs>
-              <w:tab w:val="right" w:pos="9360"/>
-            </w:tabs>
-            <w:spacing w:before="60" w:line="240" w:lineRule="auto"/>
-            <w:ind w:left="360" w:firstLine="0"/>
-            <w:rPr/>
-          </w:pPr>
-          <w:hyperlink w:anchor="_wbqouogk7pgb">
-            <w:r>
-              <w:rPr>
-                <w:rtl w:val="0"/>
-              </w:rPr>
-              <w:t xml:space="preserve">3.3 Performance Requirements</w:t>
-            </w:r>
-          </w:hyperlink>
-          <w:r>
-            <w:rPr>
-              <w:rtl w:val="0"/>
-            </w:rPr>
-            <w:tab/>
-          </w:r>
-          <w:r>
-            <w:fldChar w:fldCharType="begin"/>
-            <w:instrText xml:space="preserve"> PAGEREF _wbqouogk7pgb \h </w:instrText>
-            <w:fldChar w:fldCharType="separate"/>
-          </w:r>
-          <w:r>
-            <w:rPr>
-              <w:rtl w:val="0"/>
-            </w:rPr>
-            <w:t xml:space="preserve">23</w:t>
-          </w:r>
-          <w:r>
-            <w:fldChar w:fldCharType="end"/>
-          </w:r>
-          <w:r>
-            <w:rPr>
-              <w:rtl w:val="0"/>
-            </w:rPr>
-          </w:r>
-        </w:p>
-        <w:p>
-          <w:pPr>
-            <w:tabs>
-              <w:tab w:val="right" w:pos="9360"/>
-            </w:tabs>
-            <w:spacing w:before="60" w:line="240" w:lineRule="auto"/>
-            <w:ind w:left="360" w:firstLine="0"/>
-            <w:rPr/>
-          </w:pPr>
-          <w:hyperlink w:anchor="_af7u8x6n1nmo">
-            <w:r>
-              <w:rPr>
-                <w:rtl w:val="0"/>
-              </w:rPr>
-              <w:t xml:space="preserve">3.4 Design Constraints</w:t>
-            </w:r>
-          </w:hyperlink>
-          <w:r>
-            <w:rPr>
-              <w:rtl w:val="0"/>
-            </w:rPr>
-            <w:tab/>
-          </w:r>
-          <w:r>
-            <w:fldChar w:fldCharType="begin"/>
-            <w:instrText xml:space="preserve"> PAGEREF _af7u8x6n1nmo \h </w:instrText>
-            <w:fldChar w:fldCharType="separate"/>
-          </w:r>
-          <w:r>
-            <w:rPr>
-              <w:rtl w:val="0"/>
-            </w:rPr>
-            <w:t xml:space="preserve">23</w:t>
-          </w:r>
-          <w:r>
-            <w:fldChar w:fldCharType="end"/>
-          </w:r>
-          <w:r>
-            <w:rPr>
-              <w:rtl w:val="0"/>
-            </w:rPr>
-          </w:r>
-        </w:p>
-        <w:p>
-          <w:pPr>
-            <w:tabs>
-              <w:tab w:val="right" w:pos="9360"/>
-            </w:tabs>
-            <w:spacing w:before="60" w:line="240" w:lineRule="auto"/>
-            <w:ind w:left="360" w:firstLine="0"/>
-            <w:rPr/>
-          </w:pPr>
-          <w:hyperlink w:anchor="_upt2u47jenue">
-            <w:r>
-              <w:rPr>
-                <w:rtl w:val="0"/>
-              </w:rPr>
-              <w:t xml:space="preserve">3.5 Software System Attributes</w:t>
-            </w:r>
-          </w:hyperlink>
-          <w:r>
-            <w:rPr>
-              <w:rtl w:val="0"/>
-            </w:rPr>
-            <w:tab/>
-          </w:r>
-          <w:r>
-            <w:fldChar w:fldCharType="begin"/>
-            <w:instrText xml:space="preserve"> PAGEREF _upt2u47jenue \h </w:instrText>
-            <w:fldChar w:fldCharType="separate"/>
-          </w:r>
-          <w:r>
-            <w:rPr>
-              <w:rtl w:val="0"/>
-            </w:rPr>
-            <w:t xml:space="preserve">23</w:t>
-          </w:r>
-          <w:r>
-            <w:fldChar w:fldCharType="end"/>
-          </w:r>
-          <w:r>
-            <w:rPr>
-              <w:rtl w:val="0"/>
-            </w:rPr>
-          </w:r>
-        </w:p>
-        <w:p>
-          <w:pPr>
-            <w:tabs>
-              <w:tab w:val="right" w:pos="9360"/>
-            </w:tabs>
-            <w:spacing w:before="60" w:line="240" w:lineRule="auto"/>
-            <w:ind w:left="720" w:firstLine="0"/>
-            <w:rPr/>
-          </w:pPr>
-          <w:hyperlink w:anchor="_pal8fqpwesox">
-            <w:r>
-              <w:rPr>
-                <w:rtl w:val="0"/>
-              </w:rPr>
-              <w:t xml:space="preserve">3.5.1 Reliability</w:t>
-            </w:r>
-          </w:hyperlink>
-          <w:r>
-            <w:rPr>
-              <w:rtl w:val="0"/>
-            </w:rPr>
-            <w:tab/>
-          </w:r>
-          <w:r>
-            <w:fldChar w:fldCharType="begin"/>
-            <w:instrText xml:space="preserve"> PAGEREF _pal8fqpwesox \h </w:instrText>
-            <w:fldChar w:fldCharType="separate"/>
-          </w:r>
-          <w:r>
-            <w:rPr>
-              <w:rtl w:val="0"/>
-            </w:rPr>
-            <w:t xml:space="preserve">23</w:t>
-          </w:r>
-          <w:r>
-            <w:fldChar w:fldCharType="end"/>
-          </w:r>
-          <w:r>
-            <w:rPr>
-              <w:rtl w:val="0"/>
-            </w:rPr>
-          </w:r>
-        </w:p>
-        <w:p>
-          <w:pPr>
-            <w:tabs>
-              <w:tab w:val="right" w:pos="9360"/>
-            </w:tabs>
-            <w:spacing w:before="60" w:line="240" w:lineRule="auto"/>
-            <w:ind w:left="720" w:firstLine="0"/>
-            <w:rPr/>
-          </w:pPr>
-          <w:hyperlink w:anchor="_g7q7spehmlnp">
-            <w:r>
-              <w:rPr>
-                <w:rtl w:val="0"/>
-              </w:rPr>
-              <w:t xml:space="preserve">3.5.2 Availability</w:t>
-            </w:r>
-          </w:hyperlink>
-          <w:r>
-            <w:rPr>
-              <w:rtl w:val="0"/>
-            </w:rPr>
-            <w:tab/>
-          </w:r>
-          <w:r>
-            <w:fldChar w:fldCharType="begin"/>
-            <w:instrText xml:space="preserve"> PAGEREF _g7q7spehmlnp \h </w:instrText>
-            <w:fldChar w:fldCharType="separate"/>
-          </w:r>
-          <w:r>
-            <w:rPr>
-              <w:rtl w:val="0"/>
-            </w:rPr>
-            <w:t xml:space="preserve">23</w:t>
-          </w:r>
-          <w:r>
-            <w:fldChar w:fldCharType="end"/>
-          </w:r>
-          <w:r>
-            <w:rPr>
-              <w:rtl w:val="0"/>
-            </w:rPr>
-          </w:r>
-        </w:p>
-        <w:p>
-          <w:pPr>
-            <w:tabs>
-              <w:tab w:val="right" w:pos="9360"/>
-            </w:tabs>
-            <w:spacing w:before="60" w:line="240" w:lineRule="auto"/>
-            <w:ind w:left="720" w:firstLine="0"/>
-            <w:rPr/>
-          </w:pPr>
-          <w:hyperlink w:anchor="_cul3e2xg53hs">
-            <w:r>
-              <w:rPr>
-                <w:rtl w:val="0"/>
-              </w:rPr>
-              <w:t xml:space="preserve">3.5.3 Security</w:t>
-            </w:r>
-          </w:hyperlink>
-          <w:r>
-            <w:rPr>
-              <w:rtl w:val="0"/>
-            </w:rPr>
-            <w:tab/>
-          </w:r>
-          <w:r>
-            <w:fldChar w:fldCharType="begin"/>
-            <w:instrText xml:space="preserve"> PAGEREF _cul3e2xg53hs \h </w:instrText>
-            <w:fldChar w:fldCharType="separate"/>
-          </w:r>
-          <w:r>
-            <w:rPr>
-              <w:rtl w:val="0"/>
-            </w:rPr>
-            <w:t xml:space="preserve">24</w:t>
-          </w:r>
-          <w:r>
-            <w:fldChar w:fldCharType="end"/>
-          </w:r>
-          <w:r>
-            <w:rPr>
-              <w:rtl w:val="0"/>
-            </w:rPr>
-          </w:r>
-        </w:p>
-        <w:p>
-          <w:pPr>
-            <w:tabs>
-              <w:tab w:val="right" w:pos="9360"/>
-            </w:tabs>
-            <w:spacing w:before="60" w:line="240" w:lineRule="auto"/>
-            <w:ind w:left="720" w:firstLine="0"/>
-            <w:rPr/>
-          </w:pPr>
-          <w:hyperlink w:anchor="_rrsiqpmgocjc">
-            <w:r>
-              <w:rPr>
-                <w:rtl w:val="0"/>
-              </w:rPr>
-              <w:t xml:space="preserve">3.5.4 Maintainability</w:t>
-            </w:r>
-          </w:hyperlink>
-          <w:r>
-            <w:rPr>
-              <w:rtl w:val="0"/>
-            </w:rPr>
-            <w:tab/>
-          </w:r>
-          <w:r>
-            <w:fldChar w:fldCharType="begin"/>
-            <w:instrText xml:space="preserve"> PAGEREF _rrsiqpmgocjc \h </w:instrText>
-            <w:fldChar w:fldCharType="separate"/>
-          </w:r>
-          <w:r>
-            <w:rPr>
-              <w:rtl w:val="0"/>
-            </w:rPr>
-            <w:t xml:space="preserve">24</w:t>
-          </w:r>
-          <w:r>
-            <w:fldChar w:fldCharType="end"/>
-          </w:r>
-          <w:r>
-            <w:rPr>
-              <w:rtl w:val="0"/>
-            </w:rPr>
-          </w:r>
-        </w:p>
-        <w:p>
-          <w:pPr>
-            <w:tabs>
-              <w:tab w:val="right" w:pos="9360"/>
-            </w:tabs>
-            <w:spacing w:before="60" w:line="240" w:lineRule="auto"/>
-            <w:ind w:left="720" w:firstLine="0"/>
-            <w:rPr/>
-          </w:pPr>
-          <w:hyperlink w:anchor="_c4ggh1wn4f4i">
-            <w:r>
-              <w:rPr>
-                <w:rtl w:val="0"/>
-              </w:rPr>
-              <w:t xml:space="preserve">3.5.5 Portability</w:t>
-            </w:r>
-          </w:hyperlink>
-          <w:r>
-            <w:rPr>
-              <w:rtl w:val="0"/>
-            </w:rPr>
-            <w:tab/>
-          </w:r>
-          <w:r>
-            <w:fldChar w:fldCharType="begin"/>
-            <w:instrText xml:space="preserve"> PAGEREF _c4ggh1wn4f4i \h </w:instrText>
-            <w:fldChar w:fldCharType="separate"/>
-          </w:r>
-          <w:r>
-            <w:rPr>
-              <w:rtl w:val="0"/>
-            </w:rPr>
-            <w:t xml:space="preserve">24</w:t>
-          </w:r>
-          <w:r>
-            <w:fldChar w:fldCharType="end"/>
-          </w:r>
-          <w:r>
-            <w:rPr>
-              <w:rtl w:val="0"/>
-            </w:rPr>
-          </w:r>
-        </w:p>
-        <w:p>
-          <w:pPr>
-            <w:tabs>
-              <w:tab w:val="right" w:pos="9360"/>
-            </w:tabs>
-            <w:spacing w:before="200" w:line="240" w:lineRule="auto"/>
-            <w:ind w:left="0" w:firstLine="0"/>
-            <w:rPr/>
-          </w:pPr>
           <w:hyperlink w:anchor="_93orhlovyutd">
             <w:r>
               <w:rPr>
-                <w:b w:val="1"/>
                 <w:rtl w:val="0"/>
               </w:rPr>
               <w:t xml:space="preserve">4. Supporting Information</w:t>
@@ -3079,7 +3035,6 @@
           </w:hyperlink>
           <w:r>
             <w:rPr>
-              <w:b w:val="1"/>
               <w:rtl w:val="0"/>
             </w:rPr>
             <w:tab/>
@@ -3091,10 +3046,9 @@
           </w:r>
           <w:r>
             <w:rPr>
-              <w:b w:val="1"/>
-              <w:rtl w:val="0"/>
-            </w:rPr>
-            <w:t xml:space="preserve">24</w:t>
+              <w:rtl w:val="0"/>
+            </w:rPr>
+            <w:t xml:space="preserve">26</w:t>
           </w:r>
           <w:r>
             <w:fldChar w:fldCharType="end"/>
@@ -3111,7 +3065,7 @@
               <w:tab w:val="right" w:pos="9360"/>
             </w:tabs>
             <w:spacing w:after="80" w:before="60" w:line="240" w:lineRule="auto"/>
-            <w:ind w:left="360" w:firstLine="0"/>
+            <w:ind w:left="720" w:firstLine="0"/>
             <w:rPr/>
           </w:pPr>
           <w:hyperlink w:anchor="_1aviwb6nl70q">
@@ -3137,7 +3091,7 @@
             <w:rPr>
               <w:rtl w:val="0"/>
             </w:rPr>
-            <w:t xml:space="preserve">24</w:t>
+            <w:t xml:space="preserve">26</w:t>
           </w:r>
           <w:r>
             <w:fldChar w:fldCharType="end"/>
@@ -3158,7 +3112,7 @@
         <w:pStyle w:val="Heading2"/>
         <w:rPr/>
       </w:pPr>
-      <w:bookmarkStart w:colFirst="0" w:colLast="0" w:name="_ay3lph1jnhw2" w:id="0"/>
+      <w:bookmarkStart w:colFirst="0" w:colLast="0" w:name="_8mz8fmq9ab4j" w:id="0"/>
       <w:bookmarkEnd w:id="0"/>
       <w:r>
         <w:br w:type="page"/>
@@ -3893,12 +3847,12 @@
           <wp:inline distB="114300" distT="114300" distL="114300" distR="114300">
             <wp:extent cx="5943600" cy="4676775"/>
             <wp:effectExtent b="0" l="0" r="0" t="0"/>
-            <wp:docPr id="2" name="image10.png"/>
+            <wp:docPr id="2" name="image14.png"/>
             <a:graphic>
               <a:graphicData uri="http://schemas.openxmlformats.org/drawingml/2006/picture">
                 <pic:pic>
                   <pic:nvPicPr>
-                    <pic:cNvPr id="0" name="image10.png"/>
+                    <pic:cNvPr id="0" name="image14.png"/>
                     <pic:cNvPicPr preferRelativeResize="0"/>
                   </pic:nvPicPr>
                   <pic:blipFill>
@@ -4122,12 +4076,12 @@
           <wp:inline distB="114300" distT="114300" distL="114300" distR="114300">
             <wp:extent cx="5943600" cy="4953000"/>
             <wp:effectExtent b="0" l="0" r="0" t="0"/>
-            <wp:docPr id="9" name="image12.png"/>
+            <wp:docPr id="9" name="image13.png"/>
             <a:graphic>
               <a:graphicData uri="http://schemas.openxmlformats.org/drawingml/2006/picture">
                 <pic:pic>
                   <pic:nvPicPr>
-                    <pic:cNvPr id="0" name="image12.png"/>
+                    <pic:cNvPr id="0" name="image13.png"/>
                     <pic:cNvPicPr preferRelativeResize="0"/>
                   </pic:nvPicPr>
                   <pic:blipFill>
@@ -4439,12 +4393,12 @@
           <wp:inline distB="114300" distT="114300" distL="114300" distR="114300">
             <wp:extent cx="5943600" cy="3086100"/>
             <wp:effectExtent b="0" l="0" r="0" t="0"/>
-            <wp:docPr id="5" name="image13.png"/>
+            <wp:docPr id="5" name="image6.png"/>
             <a:graphic>
               <a:graphicData uri="http://schemas.openxmlformats.org/drawingml/2006/picture">
                 <pic:pic>
                   <pic:nvPicPr>
-                    <pic:cNvPr id="0" name="image13.png"/>
+                    <pic:cNvPr id="0" name="image6.png"/>
                     <pic:cNvPicPr preferRelativeResize="0"/>
                   </pic:nvPicPr>
                   <pic:blipFill>
@@ -4519,12 +4473,12 @@
           <wp:inline distB="114300" distT="114300" distL="114300" distR="114300">
             <wp:extent cx="5943600" cy="3086100"/>
             <wp:effectExtent b="0" l="0" r="0" t="0"/>
-            <wp:docPr id="18" name="image6.png"/>
+            <wp:docPr id="18" name="image12.png"/>
             <a:graphic>
               <a:graphicData uri="http://schemas.openxmlformats.org/drawingml/2006/picture">
                 <pic:pic>
                   <pic:nvPicPr>
-                    <pic:cNvPr id="0" name="image6.png"/>
+                    <pic:cNvPr id="0" name="image12.png"/>
                     <pic:cNvPicPr preferRelativeResize="0"/>
                   </pic:nvPicPr>
                   <pic:blipFill>
@@ -4637,12 +4591,12 @@
           <wp:inline distB="114300" distT="114300" distL="114300" distR="114300">
             <wp:extent cx="5943600" cy="3175000"/>
             <wp:effectExtent b="0" l="0" r="0" t="0"/>
-            <wp:docPr id="11" name="image3.png"/>
+            <wp:docPr id="11" name="image7.png"/>
             <a:graphic>
               <a:graphicData uri="http://schemas.openxmlformats.org/drawingml/2006/picture">
                 <pic:pic>
                   <pic:nvPicPr>
-                    <pic:cNvPr id="0" name="image3.png"/>
+                    <pic:cNvPr id="0" name="image7.png"/>
                     <pic:cNvPicPr preferRelativeResize="0"/>
                   </pic:nvPicPr>
                   <pic:blipFill>
@@ -4718,12 +4672,12 @@
           <wp:inline distB="114300" distT="114300" distL="114300" distR="114300">
             <wp:extent cx="5586413" cy="3679512"/>
             <wp:effectExtent b="0" l="0" r="0" t="0"/>
-            <wp:docPr id="8" name="image14.png"/>
+            <wp:docPr id="8" name="image10.png"/>
             <a:graphic>
               <a:graphicData uri="http://schemas.openxmlformats.org/drawingml/2006/picture">
                 <pic:pic>
                   <pic:nvPicPr>
-                    <pic:cNvPr id="0" name="image14.png"/>
+                    <pic:cNvPr id="0" name="image10.png"/>
                     <pic:cNvPicPr preferRelativeResize="0"/>
                   </pic:nvPicPr>
                   <pic:blipFill>
@@ -4795,12 +4749,12 @@
           <wp:inline distB="114300" distT="114300" distL="114300" distR="114300">
             <wp:extent cx="5943600" cy="3200400"/>
             <wp:effectExtent b="0" l="0" r="0" t="0"/>
-            <wp:docPr id="6" name="image9.png"/>
+            <wp:docPr id="6" name="image4.png"/>
             <a:graphic>
               <a:graphicData uri="http://schemas.openxmlformats.org/drawingml/2006/picture">
                 <pic:pic>
                   <pic:nvPicPr>
-                    <pic:cNvPr id="0" name="image9.png"/>
+                    <pic:cNvPr id="0" name="image4.png"/>
                     <pic:cNvPicPr preferRelativeResize="0"/>
                   </pic:nvPicPr>
                   <pic:blipFill>
@@ -4861,12 +4815,12 @@
           <wp:inline distB="114300" distT="114300" distL="114300" distR="114300">
             <wp:extent cx="5943600" cy="3200400"/>
             <wp:effectExtent b="0" l="0" r="0" t="0"/>
-            <wp:docPr id="4" name="image2.png"/>
+            <wp:docPr id="4" name="image18.png"/>
             <a:graphic>
               <a:graphicData uri="http://schemas.openxmlformats.org/drawingml/2006/picture">
                 <pic:pic>
                   <pic:nvPicPr>
-                    <pic:cNvPr id="0" name="image2.png"/>
+                    <pic:cNvPr id="0" name="image18.png"/>
                     <pic:cNvPicPr preferRelativeResize="0"/>
                   </pic:nvPicPr>
                   <pic:blipFill>
@@ -4943,12 +4897,12 @@
           <wp:inline distB="114300" distT="114300" distL="114300" distR="114300">
             <wp:extent cx="5943600" cy="3200400"/>
             <wp:effectExtent b="0" l="0" r="0" t="0"/>
-            <wp:docPr id="19" name="image4.png"/>
+            <wp:docPr id="19" name="image11.png"/>
             <a:graphic>
               <a:graphicData uri="http://schemas.openxmlformats.org/drawingml/2006/picture">
                 <pic:pic>
                   <pic:nvPicPr>
-                    <pic:cNvPr id="0" name="image4.png"/>
+                    <pic:cNvPr id="0" name="image11.png"/>
                     <pic:cNvPicPr preferRelativeResize="0"/>
                   </pic:nvPicPr>
                   <pic:blipFill>
@@ -5031,12 +4985,12 @@
           <wp:inline distB="114300" distT="114300" distL="114300" distR="114300">
             <wp:extent cx="5995953" cy="3814763"/>
             <wp:effectExtent b="0" l="0" r="0" t="0"/>
-            <wp:docPr id="3" name="image18.png"/>
+            <wp:docPr id="3" name="image5.png"/>
             <a:graphic>
               <a:graphicData uri="http://schemas.openxmlformats.org/drawingml/2006/picture">
                 <pic:pic>
                   <pic:nvPicPr>
-                    <pic:cNvPr id="0" name="image18.png"/>
+                    <pic:cNvPr id="0" name="image5.png"/>
                     <pic:cNvPicPr preferRelativeResize="0"/>
                   </pic:nvPicPr>
                   <pic:blipFill>
@@ -5117,12 +5071,12 @@
           <wp:inline distB="114300" distT="114300" distL="114300" distR="114300">
             <wp:extent cx="5943600" cy="3213100"/>
             <wp:effectExtent b="0" l="0" r="0" t="0"/>
-            <wp:docPr id="12" name="image16.png"/>
+            <wp:docPr id="12" name="image15.png"/>
             <a:graphic>
               <a:graphicData uri="http://schemas.openxmlformats.org/drawingml/2006/picture">
                 <pic:pic>
                   <pic:nvPicPr>
-                    <pic:cNvPr id="0" name="image16.png"/>
+                    <pic:cNvPr id="0" name="image15.png"/>
                     <pic:cNvPicPr preferRelativeResize="0"/>
                   </pic:nvPicPr>
                   <pic:blipFill>
@@ -5188,12 +5142,12 @@
           <wp:inline distB="114300" distT="114300" distL="114300" distR="114300">
             <wp:extent cx="1314450" cy="1790700"/>
             <wp:effectExtent b="0" l="0" r="0" t="0"/>
-            <wp:docPr id="20" name="image1.png"/>
+            <wp:docPr id="20" name="image16.png"/>
             <a:graphic>
               <a:graphicData uri="http://schemas.openxmlformats.org/drawingml/2006/picture">
                 <pic:pic>
                   <pic:nvPicPr>
-                    <pic:cNvPr id="0" name="image1.png"/>
+                    <pic:cNvPr id="0" name="image16.png"/>
                     <pic:cNvPicPr preferRelativeResize="0"/>
                   </pic:nvPicPr>
                   <pic:blipFill>
@@ -5223,12 +5177,12 @@
           <wp:inline distB="114300" distT="114300" distL="114300" distR="114300">
             <wp:extent cx="1314450" cy="1781175"/>
             <wp:effectExtent b="0" l="0" r="0" t="0"/>
-            <wp:docPr id="14" name="image11.png"/>
+            <wp:docPr id="14" name="image3.png"/>
             <a:graphic>
               <a:graphicData uri="http://schemas.openxmlformats.org/drawingml/2006/picture">
                 <pic:pic>
                   <pic:nvPicPr>
-                    <pic:cNvPr id="0" name="image11.png"/>
+                    <pic:cNvPr id="0" name="image3.png"/>
                     <pic:cNvPicPr preferRelativeResize="0"/>
                   </pic:nvPicPr>
                   <pic:blipFill>
@@ -5258,12 +5212,12 @@
           <wp:inline distB="114300" distT="114300" distL="114300" distR="114300">
             <wp:extent cx="1314450" cy="1790700"/>
             <wp:effectExtent b="0" l="0" r="0" t="0"/>
-            <wp:docPr id="7" name="image20.png"/>
+            <wp:docPr id="7" name="image2.png"/>
             <a:graphic>
               <a:graphicData uri="http://schemas.openxmlformats.org/drawingml/2006/picture">
                 <pic:pic>
                   <pic:nvPicPr>
-                    <pic:cNvPr id="0" name="image20.png"/>
+                    <pic:cNvPr id="0" name="image2.png"/>
                     <pic:cNvPicPr preferRelativeResize="0"/>
                   </pic:nvPicPr>
                   <pic:blipFill>
@@ -5366,12 +5320,12 @@
           <wp:inline distB="114300" distT="114300" distL="114300" distR="114300">
             <wp:extent cx="1381125" cy="990600"/>
             <wp:effectExtent b="0" l="0" r="0" t="0"/>
-            <wp:docPr id="1" name="image5.png"/>
+            <wp:docPr id="1" name="image1.png"/>
             <a:graphic>
               <a:graphicData uri="http://schemas.openxmlformats.org/drawingml/2006/picture">
                 <pic:pic>
                   <pic:nvPicPr>
-                    <pic:cNvPr id="0" name="image5.png"/>
+                    <pic:cNvPr id="0" name="image1.png"/>
                     <pic:cNvPicPr preferRelativeResize="0"/>
                   </pic:nvPicPr>
                   <pic:blipFill>
@@ -5436,12 +5390,12 @@
           <wp:inline distB="114300" distT="114300" distL="114300" distR="114300">
             <wp:extent cx="1400175" cy="990600"/>
             <wp:effectExtent b="0" l="0" r="0" t="0"/>
-            <wp:docPr id="13" name="image7.png"/>
+            <wp:docPr id="13" name="image9.png"/>
             <a:graphic>
               <a:graphicData uri="http://schemas.openxmlformats.org/drawingml/2006/picture">
                 <pic:pic>
                   <pic:nvPicPr>
-                    <pic:cNvPr id="0" name="image7.png"/>
+                    <pic:cNvPr id="0" name="image9.png"/>
                     <pic:cNvPicPr preferRelativeResize="0"/>
                   </pic:nvPicPr>
                   <pic:blipFill>
@@ -5523,12 +5477,12 @@
           <wp:inline distB="114300" distT="114300" distL="114300" distR="114300">
             <wp:extent cx="5943600" cy="3314700"/>
             <wp:effectExtent b="0" l="0" r="0" t="0"/>
-            <wp:docPr id="15" name="image15.png"/>
+            <wp:docPr id="15" name="image20.png"/>
             <a:graphic>
               <a:graphicData uri="http://schemas.openxmlformats.org/drawingml/2006/picture">
                 <pic:pic>
                   <pic:nvPicPr>
-                    <pic:cNvPr id="0" name="image15.png"/>
+                    <pic:cNvPr id="0" name="image20.png"/>
                     <pic:cNvPicPr preferRelativeResize="0"/>
                   </pic:nvPicPr>
                   <pic:blipFill>
@@ -5595,7 +5549,7 @@
         <w:rPr>
           <w:rtl w:val="0"/>
         </w:rPr>
-        <w:t xml:space="preserve">All commands and control of the AI will be done on the command-line.</w:t>
+        <w:t xml:space="preserve">All commands and control of the AI will be executed on the command-line.</w:t>
       </w:r>
     </w:p>
     <w:p>

</xml_diff>